<commit_message>
Week 5 Notes (Updated)
</commit_message>
<xml_diff>
--- a/Meeting Notes/Week 5 Notes.docx
+++ b/Meeting Notes/Week 5 Notes.docx
@@ -5,10 +5,72 @@
     <w:p>
       <w:pPr>
         <w:pStyle w:val="Title"/>
+        <w:keepNext w:val="0"/>
+        <w:keepLines w:val="0"/>
+        <w:pageBreakBefore w:val="0"/>
+        <w:widowControl w:val="0"/>
+        <w:pBdr>
+          <w:top w:space="0" w:sz="0" w:val="nil"/>
+          <w:left w:space="0" w:sz="0" w:val="nil"/>
+          <w:bottom w:space="0" w:sz="0" w:val="nil"/>
+          <w:right w:space="0" w:sz="0" w:val="nil"/>
+          <w:between w:space="0" w:sz="0" w:val="nil"/>
+        </w:pBdr>
+        <w:shd w:fill="auto" w:val="clear"/>
+        <w:spacing w:after="0" w:before="0" w:line="276" w:lineRule="auto"/>
+        <w:ind w:left="0" w:right="0" w:firstLine="0"/>
+        <w:jc w:val="left"/>
+        <w:rPr>
+          <w:rFonts w:ascii="Arial" w:cs="Arial" w:eastAsia="Arial" w:hAnsi="Arial"/>
+          <w:b w:val="0"/>
+          <w:i w:val="0"/>
+          <w:smallCaps w:val="0"/>
+          <w:strike w:val="0"/>
+          <w:color w:val="000000"/>
+          <w:sz w:val="22"/>
+          <w:szCs w:val="22"/>
+          <w:u w:val="none"/>
+          <w:shd w:fill="auto" w:val="clear"/>
+          <w:vertAlign w:val="baseline"/>
+        </w:rPr>
+        <w:sectPr>
+          <w:pgSz w:h="15840" w:w="12240" w:orient="portrait"/>
+          <w:pgMar w:bottom="1440" w:top="1440" w:left="1440" w:right="1440" w:header="720" w:footer="720"/>
+          <w:pgNumType w:start="1"/>
+        </w:sectPr>
+      </w:pPr>
+      <w:bookmarkStart w:colFirst="0" w:colLast="0" w:name="_fyc0p74qrdow" w:id="0"/>
+      <w:bookmarkEnd w:id="0"/>
+      <w:r>
+        <w:rPr>
+          <w:rFonts w:ascii="Arial" w:cs="Arial" w:eastAsia="Arial" w:hAnsi="Arial"/>
+          <w:b w:val="0"/>
+          <w:i w:val="0"/>
+          <w:smallCaps w:val="0"/>
+          <w:strike w:val="0"/>
+          <w:color w:val="000000"/>
+          <w:sz w:val="52"/>
+          <w:szCs w:val="52"/>
+          <w:u w:val="none"/>
+          <w:shd w:fill="auto" w:val="clear"/>
+          <w:vertAlign w:val="baseline"/>
+          <w:rtl w:val="0"/>
+        </w:rPr>
+        <w:t xml:space="preserve">Notes</w:t>
+      </w:r>
+      <w:r>
+        <w:rPr>
+          <w:rtl w:val="0"/>
+        </w:rPr>
+      </w:r>
+    </w:p>
+    <w:p>
+      <w:pPr>
+        <w:pStyle w:val="Title"/>
         <w:rPr/>
       </w:pPr>
-      <w:bookmarkStart w:colFirst="0" w:colLast="0" w:name="_u7u7ss2sal09" w:id="0"/>
-      <w:bookmarkEnd w:id="0"/>
+      <w:bookmarkStart w:colFirst="0" w:colLast="0" w:name="_u7u7ss2sal09" w:id="1"/>
+      <w:bookmarkEnd w:id="1"/>
       <w:r>
         <w:rPr>
           <w:rtl w:val="0"/>
@@ -29,7 +91,7 @@
           <w:szCs w:val="28"/>
           <w:rtl w:val="0"/>
         </w:rPr>
-        <w:t xml:space="preserve">Today, we did a comprehensive review on loops and lists while applying concepts we covered in previous classes. Due to the large necessity of ink in order to print the homework, we decided it would be better to send the homework out via email. We are sorry that the email did not send as soon as we had intended; please check out the email sent Thursday which includes the </w:t>
+        <w:t xml:space="preserve">Today, we did a comprehensive review on loops and lists while applying concepts we covered in previous classes (you can find the not-so-quick refresher in the slides!). Due to the large necessity of ink in order to print the homework, we decided it would be better to send the homework out via email. We are sorry that the email did not send as soon as we had intended; please check out the email sent Thursday which includes the </w:t>
       </w:r>
       <w:r>
         <w:rPr>
@@ -80,15 +142,7 @@
           <w:szCs w:val="28"/>
           <w:rtl w:val="0"/>
         </w:rPr>
-        <w:t xml:space="preserve"> (with explanations). The homework, again, is quite challenging. Please feel free to search things up online; we recommend individual research! The homework also contains some fun extensions on function uses, such as recursion and closure functions. </w:t>
-      </w:r>
-      <w:r>
-        <w:rPr>
-          <w:sz w:val="28"/>
-          <w:szCs w:val="28"/>
-          <w:rtl w:val="0"/>
-        </w:rPr>
-        <w:t xml:space="preserve">Please feel free to email </w:t>
+        <w:t xml:space="preserve"> (with explanations). The homework, again, is quite challenging. Please feel free to search things up online; we recommend individual research! The homework also contains some fun extensions on function uses, such as recursion and closure functions. Please feel free to email </w:t>
       </w:r>
       <w:hyperlink r:id="rId6">
         <w:r>
@@ -136,8 +190,8 @@
         <w:pStyle w:val="Heading1"/>
         <w:rPr/>
       </w:pPr>
-      <w:bookmarkStart w:colFirst="0" w:colLast="0" w:name="_3id62ms1e5zn" w:id="1"/>
-      <w:bookmarkEnd w:id="1"/>
+      <w:bookmarkStart w:colFirst="0" w:colLast="0" w:name="_3id62ms1e5zn" w:id="2"/>
+      <w:bookmarkEnd w:id="2"/>
       <w:r>
         <w:rPr>
           <w:rtl w:val="0"/>
@@ -154,14 +208,49 @@
       </w:pPr>
       <w:r>
         <w:rPr>
+          <w:sz w:val="24"/>
+          <w:szCs w:val="24"/>
           <w:rtl w:val="0"/>
         </w:rPr>
         <w:tab/>
-      </w:r>
-      <w:r>
-        <w:rPr>
-          <w:rtl w:val="0"/>
-        </w:rPr>
+        <w:t xml:space="preserve">It is difficult for us to send out emails in a more timely manner that we would prefer because we send out emails through Juliet, our advisor. Thus, we </w:t>
+      </w:r>
+      <w:r>
+        <w:rPr>
+          <w:b w:val="1"/>
+          <w:sz w:val="24"/>
+          <w:szCs w:val="24"/>
+          <w:rtl w:val="0"/>
+        </w:rPr>
+        <w:t xml:space="preserve">highly recommend</w:t>
+      </w:r>
+      <w:r>
+        <w:rPr>
+          <w:sz w:val="24"/>
+          <w:szCs w:val="24"/>
+          <w:rtl w:val="0"/>
+        </w:rPr>
+        <w:t xml:space="preserve"> checking out our github which has all the content. The link to that is here: </w:t>
+      </w:r>
+      <w:hyperlink r:id="rId8">
+        <w:r>
+          <w:rPr>
+            <w:color w:val="1155cc"/>
+            <w:sz w:val="24"/>
+            <w:szCs w:val="24"/>
+            <w:u w:val="single"/>
+            <w:rtl w:val="0"/>
+          </w:rPr>
+          <w:t xml:space="preserve">https://tinyurl.com/python-bytes-2026</w:t>
+        </w:r>
+      </w:hyperlink>
+      <w:r>
+        <w:rPr>
+          <w:sz w:val="24"/>
+          <w:szCs w:val="24"/>
+          <w:rtl w:val="0"/>
+        </w:rPr>
+        <w:t xml:space="preserve">. Typically, we push homework &amp; slides the day of the class and meeting notes by Sunday as they take time to write.</w:t>
       </w:r>
     </w:p>
     <w:p>
@@ -169,60 +258,492 @@
         <w:pStyle w:val="Heading1"/>
         <w:rPr/>
       </w:pPr>
-      <w:bookmarkStart w:colFirst="0" w:colLast="0" w:name="_x6xuhw1vnni1" w:id="2"/>
-      <w:bookmarkEnd w:id="2"/>
-      <w:r>
-        <w:rPr>
-          <w:rtl w:val="0"/>
-        </w:rPr>
-        <w:t xml:space="preserve">Compound Assignment Operators</w:t>
+      <w:bookmarkStart w:colFirst="0" w:colLast="0" w:name="_k2cttta6qdjy" w:id="3"/>
+      <w:bookmarkEnd w:id="3"/>
+      <w:r>
+        <w:rPr>
+          <w:rtl w:val="0"/>
+        </w:rPr>
+        <w:t xml:space="preserve">Functions</w:t>
+      </w:r>
+    </w:p>
+    <w:p>
+      <w:pPr>
+        <w:rPr>
+          <w:sz w:val="26"/>
+          <w:szCs w:val="26"/>
+        </w:rPr>
+      </w:pPr>
+      <w:r>
+        <w:rPr>
+          <w:sz w:val="26"/>
+          <w:szCs w:val="26"/>
+          <w:rtl w:val="0"/>
+        </w:rPr>
+        <w:t xml:space="preserve">Functions make a code more organized and much more simpler, among </w:t>
+      </w:r>
+      <w:r>
+        <w:rPr>
+          <w:b w:val="1"/>
+          <w:sz w:val="26"/>
+          <w:szCs w:val="26"/>
+          <w:rtl w:val="0"/>
+        </w:rPr>
+        <w:t xml:space="preserve">many </w:t>
+      </w:r>
+      <w:r>
+        <w:rPr>
+          <w:sz w:val="26"/>
+          <w:szCs w:val="26"/>
+          <w:rtl w:val="0"/>
+        </w:rPr>
+        <w:t xml:space="preserve">other uses. They are not useless!!</w:t>
+      </w:r>
+    </w:p>
+    <w:p>
+      <w:pPr>
+        <w:pStyle w:val="Heading2"/>
+        <w:rPr/>
+      </w:pPr>
+      <w:bookmarkStart w:colFirst="0" w:colLast="0" w:name="_q9k7lz8nrit0" w:id="4"/>
+      <w:bookmarkEnd w:id="4"/>
+      <w:r>
+        <w:rPr>
+          <w:rtl w:val="0"/>
+        </w:rPr>
+        <w:t xml:space="preserve">A Brief Introduction</w:t>
       </w:r>
     </w:p>
     <w:p>
       <w:pPr>
         <w:numPr>
           <w:ilvl w:val="0"/>
-          <w:numId w:val="2"/>
-        </w:numPr>
-        <w:ind w:left="720" w:hanging="360"/>
-        <w:rPr>
-          <w:sz w:val="24"/>
-          <w:szCs w:val="24"/>
-        </w:rPr>
-      </w:pPr>
-      <w:r>
-        <w:rPr>
-          <w:sz w:val="24"/>
-          <w:szCs w:val="24"/>
-          <w:rtl w:val="0"/>
-        </w:rPr>
-        <w:t xml:space="preserve">We can use +=, -=, *=, **=, /=, //=, %= instead of var = var + var_2</w:t>
+          <w:numId w:val="6"/>
+        </w:numPr>
+        <w:ind w:left="720" w:hanging="360"/>
+        <w:rPr>
+          <w:sz w:val="26"/>
+          <w:szCs w:val="26"/>
+        </w:rPr>
+      </w:pPr>
+      <w:r>
+        <w:rPr>
+          <w:sz w:val="26"/>
+          <w:szCs w:val="26"/>
+          <w:rtl w:val="0"/>
+        </w:rPr>
+        <w:t xml:space="preserve">A function is a reusable block of code.</w:t>
       </w:r>
     </w:p>
     <w:p>
       <w:pPr>
         <w:numPr>
           <w:ilvl w:val="0"/>
-          <w:numId w:val="2"/>
-        </w:numPr>
-        <w:ind w:left="720" w:hanging="360"/>
-      </w:pPr>
-      <w:r>
+          <w:numId w:val="6"/>
+        </w:numPr>
+        <w:ind w:left="720" w:hanging="360"/>
+        <w:rPr>
+          <w:sz w:val="26"/>
+          <w:szCs w:val="26"/>
+        </w:rPr>
+      </w:pPr>
+      <w:r>
+        <w:rPr>
+          <w:sz w:val="26"/>
+          <w:szCs w:val="26"/>
+          <w:rtl w:val="0"/>
+        </w:rPr>
+        <w:t xml:space="preserve">Functions take </w:t>
+      </w:r>
+      <w:r>
+        <w:rPr>
+          <w:b w:val="1"/>
+          <w:sz w:val="26"/>
+          <w:szCs w:val="26"/>
+          <w:rtl w:val="0"/>
+        </w:rPr>
+        <w:t xml:space="preserve">inputs</w:t>
+      </w:r>
+      <w:r>
+        <w:rPr>
+          <w:sz w:val="26"/>
+          <w:szCs w:val="26"/>
+          <w:rtl w:val="0"/>
+        </w:rPr>
+        <w:t xml:space="preserve"> and return </w:t>
+      </w:r>
+      <w:r>
+        <w:rPr>
+          <w:b w:val="1"/>
+          <w:sz w:val="26"/>
+          <w:szCs w:val="26"/>
+          <w:rtl w:val="0"/>
+        </w:rPr>
+        <w:t xml:space="preserve">outputs</w:t>
+      </w:r>
+      <w:r>
+        <w:rPr>
+          <w:sz w:val="26"/>
+          <w:szCs w:val="26"/>
+          <w:rtl w:val="0"/>
+        </w:rPr>
+        <w:t xml:space="preserve">.</w:t>
+      </w:r>
+    </w:p>
+    <w:p>
+      <w:pPr>
+        <w:numPr>
+          <w:ilvl w:val="0"/>
+          <w:numId w:val="6"/>
+        </w:numPr>
+        <w:ind w:left="720" w:hanging="360"/>
+        <w:rPr>
+          <w:sz w:val="26"/>
+          <w:szCs w:val="26"/>
+        </w:rPr>
+      </w:pPr>
+      <w:r>
+        <w:rPr>
+          <w:sz w:val="26"/>
+          <w:szCs w:val="26"/>
+          <w:rtl w:val="0"/>
+        </w:rPr>
+        <w:t xml:space="preserve">Think of similarities to math functions:</w:t>
+      </w:r>
+    </w:p>
+    <w:p>
+      <w:pPr>
+        <w:numPr>
+          <w:ilvl w:val="1"/>
+          <w:numId w:val="6"/>
+        </w:numPr>
+        <w:ind w:left="1440" w:hanging="360"/>
+        <w:rPr>
+          <w:sz w:val="26"/>
+          <w:szCs w:val="26"/>
+        </w:rPr>
+      </w:pPr>
+      <w:r>
+        <w:rPr>
+          <w:sz w:val="26"/>
+          <w:szCs w:val="26"/>
+          <w:rtl w:val="0"/>
+        </w:rPr>
+        <w:t xml:space="preserve">f(x) takes an input of x and returns an output of some other value.</w:t>
+      </w:r>
+    </w:p>
+    <w:p>
+      <w:pPr>
+        <w:numPr>
+          <w:ilvl w:val="1"/>
+          <w:numId w:val="6"/>
+        </w:numPr>
+        <w:ind w:left="1440" w:hanging="360"/>
+        <w:rPr>
+          <w:sz w:val="26"/>
+          <w:szCs w:val="26"/>
+        </w:rPr>
+      </w:pPr>
+      <w:r>
+        <w:rPr>
+          <w:sz w:val="26"/>
+          <w:szCs w:val="26"/>
+          <w:rtl w:val="0"/>
+        </w:rPr>
+        <w:t xml:space="preserve">a+b takes two inputs, a and b, and returns an output, their sum.</w:t>
+      </w:r>
+    </w:p>
+    <w:p>
+      <w:pPr>
+        <w:pStyle w:val="Heading2"/>
         <w:rPr/>
+      </w:pPr>
+      <w:bookmarkStart w:colFirst="0" w:colLast="0" w:name="_3tsh1vrn4rfx" w:id="5"/>
+      <w:bookmarkEnd w:id="5"/>
+      <w:r>
+        <w:rPr>
+          <w:rtl w:val="0"/>
+        </w:rPr>
+        <w:t xml:space="preserve">Some Examples (in coding) That We’ve Used!</w:t>
+      </w:r>
+    </w:p>
+    <w:p>
+      <w:pPr>
+        <w:numPr>
+          <w:ilvl w:val="0"/>
+          <w:numId w:val="4"/>
+        </w:numPr>
+        <w:ind w:left="720" w:hanging="360"/>
+        <w:rPr>
+          <w:sz w:val="26"/>
+          <w:szCs w:val="26"/>
+        </w:rPr>
+      </w:pPr>
+      <w:r>
+        <w:rPr>
+          <w:sz w:val="26"/>
+          <w:szCs w:val="26"/>
+          <w:rtl w:val="0"/>
+        </w:rPr>
+        <w:t xml:space="preserve">print() </w:t>
+      </w:r>
+    </w:p>
+    <w:p>
+      <w:pPr>
+        <w:numPr>
+          <w:ilvl w:val="0"/>
+          <w:numId w:val="4"/>
+        </w:numPr>
+        <w:ind w:left="720" w:hanging="360"/>
+        <w:rPr>
+          <w:sz w:val="26"/>
+          <w:szCs w:val="26"/>
+        </w:rPr>
+      </w:pPr>
+      <w:r>
+        <w:rPr>
+          <w:sz w:val="26"/>
+          <w:szCs w:val="26"/>
+          <w:rtl w:val="0"/>
+        </w:rPr>
+        <w:t xml:space="preserve">input()</w:t>
+      </w:r>
+    </w:p>
+    <w:p>
+      <w:pPr>
+        <w:numPr>
+          <w:ilvl w:val="0"/>
+          <w:numId w:val="4"/>
+        </w:numPr>
+        <w:ind w:left="720" w:hanging="360"/>
+        <w:rPr>
+          <w:sz w:val="26"/>
+          <w:szCs w:val="26"/>
+        </w:rPr>
+      </w:pPr>
+      <w:r>
+        <w:rPr>
+          <w:sz w:val="26"/>
+          <w:szCs w:val="26"/>
+          <w:rtl w:val="0"/>
+        </w:rPr>
+        <w:t xml:space="preserve">int(), float(), str(), bool()</w:t>
+      </w:r>
+    </w:p>
+    <w:p>
+      <w:pPr>
+        <w:numPr>
+          <w:ilvl w:val="0"/>
+          <w:numId w:val="4"/>
+        </w:numPr>
+        <w:ind w:left="720" w:hanging="360"/>
+        <w:rPr>
+          <w:sz w:val="26"/>
+          <w:szCs w:val="26"/>
+        </w:rPr>
+      </w:pPr>
+      <w:r>
+        <w:rPr>
+          <w:sz w:val="26"/>
+          <w:szCs w:val="26"/>
+          <w:rtl w:val="0"/>
+        </w:rPr>
+        <w:t xml:space="preserve">range()</w:t>
+      </w:r>
+    </w:p>
+    <w:p>
+      <w:pPr>
+        <w:numPr>
+          <w:ilvl w:val="0"/>
+          <w:numId w:val="4"/>
+        </w:numPr>
+        <w:ind w:left="720" w:hanging="360"/>
+        <w:rPr>
+          <w:sz w:val="26"/>
+          <w:szCs w:val="26"/>
+        </w:rPr>
+      </w:pPr>
+      <w:r>
+        <w:rPr>
+          <w:sz w:val="26"/>
+          <w:szCs w:val="26"/>
+          <w:rtl w:val="0"/>
+        </w:rPr>
+        <w:t xml:space="preserve">.append(), .insert(), .sort(), .remove()</w:t>
+      </w:r>
+    </w:p>
+    <w:p>
+      <w:pPr>
+        <w:pStyle w:val="Heading2"/>
+        <w:rPr/>
+      </w:pPr>
+      <w:bookmarkStart w:colFirst="0" w:colLast="0" w:name="_v211duo6sd3k" w:id="6"/>
+      <w:bookmarkEnd w:id="6"/>
+      <w:r>
+        <w:rPr>
+          <w:rtl w:val="0"/>
+        </w:rPr>
+        <w:t xml:space="preserve">What do these look like?</w:t>
+      </w:r>
+    </w:p>
+    <w:p>
+      <w:pPr>
+        <w:numPr>
+          <w:ilvl w:val="0"/>
+          <w:numId w:val="4"/>
+        </w:numPr>
+        <w:ind w:left="720" w:hanging="360"/>
+        <w:rPr>
+          <w:sz w:val="26"/>
+          <w:szCs w:val="26"/>
+        </w:rPr>
+      </w:pPr>
+      <w:r>
+        <w:rPr>
+          <w:sz w:val="26"/>
+          <w:szCs w:val="26"/>
+          <w:rtl w:val="0"/>
+        </w:rPr>
+        <w:t xml:space="preserve">print() </w:t>
+      </w:r>
+    </w:p>
+    <w:p>
+      <w:pPr>
+        <w:numPr>
+          <w:ilvl w:val="0"/>
+          <w:numId w:val="4"/>
+        </w:numPr>
+        <w:ind w:left="720" w:hanging="360"/>
+        <w:rPr>
+          <w:sz w:val="26"/>
+          <w:szCs w:val="26"/>
+        </w:rPr>
+      </w:pPr>
+      <w:r>
+        <w:rPr>
+          <w:sz w:val="26"/>
+          <w:szCs w:val="26"/>
+          <w:rtl w:val="0"/>
+        </w:rPr>
+        <w:t xml:space="preserve">input()</w:t>
+      </w:r>
+    </w:p>
+    <w:p>
+      <w:pPr>
+        <w:numPr>
+          <w:ilvl w:val="0"/>
+          <w:numId w:val="4"/>
+        </w:numPr>
+        <w:ind w:left="720" w:hanging="360"/>
+        <w:rPr>
+          <w:sz w:val="26"/>
+          <w:szCs w:val="26"/>
+        </w:rPr>
+      </w:pPr>
+      <w:r>
+        <w:rPr>
+          <w:sz w:val="26"/>
+          <w:szCs w:val="26"/>
+          <w:rtl w:val="0"/>
+        </w:rPr>
+        <w:t xml:space="preserve">int(), float(), str(), bool()</w:t>
+      </w:r>
+    </w:p>
+    <w:p>
+      <w:pPr>
+        <w:numPr>
+          <w:ilvl w:val="0"/>
+          <w:numId w:val="4"/>
+        </w:numPr>
+        <w:ind w:left="720" w:hanging="360"/>
+        <w:rPr>
+          <w:sz w:val="26"/>
+          <w:szCs w:val="26"/>
+        </w:rPr>
+      </w:pPr>
+      <w:r>
+        <w:rPr>
+          <w:sz w:val="26"/>
+          <w:szCs w:val="26"/>
+          <w:rtl w:val="0"/>
+        </w:rPr>
+        <w:t xml:space="preserve">range()</w:t>
+      </w:r>
+    </w:p>
+    <w:p>
+      <w:pPr>
+        <w:numPr>
+          <w:ilvl w:val="0"/>
+          <w:numId w:val="4"/>
+        </w:numPr>
+        <w:ind w:left="720" w:hanging="360"/>
+        <w:rPr>
+          <w:sz w:val="26"/>
+          <w:szCs w:val="26"/>
+        </w:rPr>
+      </w:pPr>
+      <w:r>
+        <w:rPr>
+          <w:sz w:val="26"/>
+          <w:szCs w:val="26"/>
+          <w:rtl w:val="0"/>
+        </w:rPr>
+        <w:t xml:space="preserve">.append(), .insert(), .sort(), .remove()</w:t>
+      </w:r>
+    </w:p>
+    <w:p>
+      <w:pPr>
+        <w:pStyle w:val="Heading2"/>
+        <w:rPr/>
+      </w:pPr>
+      <w:bookmarkStart w:colFirst="0" w:colLast="0" w:name="_hgc6s9ocipwn" w:id="7"/>
+      <w:bookmarkEnd w:id="7"/>
+      <w:r>
+        <w:rPr>
+          <w:rtl w:val="0"/>
+        </w:rPr>
+        <w:t xml:space="preserve">Basic Syntax of a Function</w:t>
+      </w:r>
+    </w:p>
+    <w:p>
+      <w:pPr>
+        <w:numPr>
+          <w:ilvl w:val="0"/>
+          <w:numId w:val="8"/>
+        </w:numPr>
+        <w:ind w:left="720" w:hanging="360"/>
+        <w:rPr>
+          <w:sz w:val="26"/>
+          <w:szCs w:val="26"/>
+        </w:rPr>
+      </w:pPr>
+      <w:r>
+        <w:rPr>
+          <w:sz w:val="26"/>
+          <w:szCs w:val="26"/>
+          <w:rtl w:val="0"/>
+        </w:rPr>
+        <w:t xml:space="preserve">A function typically looks like this: </w:t>
+      </w:r>
+      <w:r>
+        <w:rPr>
+          <w:sz w:val="26"/>
+          <w:szCs w:val="26"/>
+        </w:rPr>
         <w:drawing>
-          <wp:inline distB="114300" distT="114300" distL="114300" distR="114300">
-            <wp:extent cx="2019300" cy="742950"/>
+          <wp:inline distB="19050" distT="19050" distL="19050" distR="19050">
+            <wp:extent cx="5943600" cy="1206500"/>
             <wp:effectExtent b="0" l="0" r="0" t="0"/>
-            <wp:docPr id="1" name="image1.png"/>
+            <wp:docPr id="8" name="image9.png"/>
             <a:graphic>
               <a:graphicData uri="http://schemas.openxmlformats.org/drawingml/2006/picture">
                 <pic:pic>
                   <pic:nvPicPr>
-                    <pic:cNvPr id="0" name="image1.png"/>
+                    <pic:cNvPr id="0" name="image9.png"/>
                     <pic:cNvPicPr preferRelativeResize="0"/>
                   </pic:nvPicPr>
                   <pic:blipFill>
-                    <a:blip r:embed="rId8"/>
+                    <a:blip r:embed="rId9"/>
                     <a:srcRect b="0" l="0" r="0" t="0"/>
                     <a:stretch>
                       <a:fillRect/>
@@ -231,7 +752,7 @@
                   <pic:spPr>
                     <a:xfrm>
                       <a:off x="0" y="0"/>
-                      <a:ext cx="2019300" cy="742950"/>
+                      <a:ext cx="5943600" cy="1206500"/>
                     </a:xfrm>
                     <a:prstGeom prst="rect"/>
                     <a:ln/>
@@ -250,16 +771,1131 @@
     </w:p>
     <w:p>
       <w:pPr>
+        <w:numPr>
+          <w:ilvl w:val="0"/>
+          <w:numId w:val="8"/>
+        </w:numPr>
+        <w:ind w:left="720" w:hanging="360"/>
+        <w:rPr>
+          <w:sz w:val="26"/>
+          <w:szCs w:val="26"/>
+        </w:rPr>
+      </w:pPr>
+      <w:r>
+        <w:rPr>
+          <w:sz w:val="26"/>
+          <w:szCs w:val="26"/>
+          <w:rtl w:val="0"/>
+        </w:rPr>
+        <w:t xml:space="preserve">def stands for define and we </w:t>
+      </w:r>
+      <w:r>
+        <w:rPr>
+          <w:b w:val="1"/>
+          <w:sz w:val="26"/>
+          <w:szCs w:val="26"/>
+          <w:rtl w:val="0"/>
+        </w:rPr>
+        <w:t xml:space="preserve">must </w:t>
+      </w:r>
+      <w:r>
+        <w:rPr>
+          <w:sz w:val="26"/>
+          <w:szCs w:val="26"/>
+          <w:rtl w:val="0"/>
+        </w:rPr>
+        <w:t xml:space="preserve">include this to define a function! </w:t>
+      </w:r>
+    </w:p>
+    <w:p>
+      <w:pPr>
+        <w:numPr>
+          <w:ilvl w:val="0"/>
+          <w:numId w:val="8"/>
+        </w:numPr>
+        <w:ind w:left="720" w:hanging="360"/>
+        <w:rPr>
+          <w:sz w:val="26"/>
+          <w:szCs w:val="26"/>
+        </w:rPr>
+      </w:pPr>
+      <w:r>
+        <w:rPr>
+          <w:sz w:val="26"/>
+          <w:szCs w:val="26"/>
+          <w:rtl w:val="0"/>
+        </w:rPr>
+        <w:t xml:space="preserve">Then, we write the function name. This can be anything, like def myfunc() or    def thissquared().</w:t>
+      </w:r>
+    </w:p>
+    <w:p>
+      <w:pPr>
+        <w:numPr>
+          <w:ilvl w:val="0"/>
+          <w:numId w:val="8"/>
+        </w:numPr>
+        <w:ind w:left="720" w:hanging="360"/>
+        <w:rPr>
+          <w:sz w:val="26"/>
+          <w:szCs w:val="26"/>
+        </w:rPr>
+      </w:pPr>
+      <w:r>
+        <w:rPr>
+          <w:sz w:val="26"/>
+          <w:szCs w:val="26"/>
+          <w:rtl w:val="0"/>
+        </w:rPr>
+        <w:t xml:space="preserve">The colon is </w:t>
+      </w:r>
+      <w:r>
+        <w:rPr>
+          <w:b w:val="1"/>
+          <w:sz w:val="26"/>
+          <w:szCs w:val="26"/>
+          <w:rtl w:val="0"/>
+        </w:rPr>
+        <w:t xml:space="preserve">required</w:t>
+      </w:r>
+      <w:r>
+        <w:rPr>
+          <w:sz w:val="26"/>
+          <w:szCs w:val="26"/>
+          <w:rtl w:val="0"/>
+        </w:rPr>
+        <w:t xml:space="preserve">: it tells our program that we start the body of the function.</w:t>
+      </w:r>
+    </w:p>
+    <w:p>
+      <w:pPr>
+        <w:numPr>
+          <w:ilvl w:val="0"/>
+          <w:numId w:val="8"/>
+        </w:numPr>
+        <w:ind w:left="720" w:hanging="360"/>
+        <w:rPr>
+          <w:sz w:val="26"/>
+          <w:szCs w:val="26"/>
+        </w:rPr>
+      </w:pPr>
+      <w:r>
+        <w:rPr>
+          <w:sz w:val="26"/>
+          <w:szCs w:val="26"/>
+          <w:rtl w:val="0"/>
+        </w:rPr>
+        <w:t xml:space="preserve">The body of the function is </w:t>
+      </w:r>
+      <w:r>
+        <w:rPr>
+          <w:b w:val="1"/>
+          <w:sz w:val="26"/>
+          <w:szCs w:val="26"/>
+          <w:rtl w:val="0"/>
+        </w:rPr>
+        <w:t xml:space="preserve">indented </w:t>
+      </w:r>
+      <w:r>
+        <w:rPr>
+          <w:sz w:val="26"/>
+          <w:szCs w:val="26"/>
+          <w:rtl w:val="0"/>
+        </w:rPr>
+        <w:t xml:space="preserve">in the syntax and is the code that the function runs.</w:t>
+      </w:r>
+    </w:p>
+    <w:p>
+      <w:pPr>
+        <w:pStyle w:val="Heading2"/>
+        <w:rPr/>
+      </w:pPr>
+      <w:bookmarkStart w:colFirst="0" w:colLast="0" w:name="_bwlj8i2jie9" w:id="8"/>
+      <w:bookmarkEnd w:id="8"/>
+      <w:r>
+        <w:rPr>
+          <w:rtl w:val="0"/>
+        </w:rPr>
+        <w:t xml:space="preserve">Return</w:t>
+      </w:r>
+    </w:p>
+    <w:p>
+      <w:pPr>
+        <w:numPr>
+          <w:ilvl w:val="0"/>
+          <w:numId w:val="9"/>
+        </w:numPr>
+        <w:ind w:left="720" w:hanging="360"/>
+        <w:rPr>
+          <w:sz w:val="26"/>
+          <w:szCs w:val="26"/>
+        </w:rPr>
+      </w:pPr>
+      <w:r>
+        <w:rPr>
+          <w:sz w:val="26"/>
+          <w:szCs w:val="26"/>
+          <w:rtl w:val="0"/>
+        </w:rPr>
+        <w:t xml:space="preserve">The return statement tells the function what value it will return; this is not required. Functions that do not return values are called </w:t>
+      </w:r>
+      <w:r>
+        <w:rPr>
+          <w:b w:val="1"/>
+          <w:sz w:val="26"/>
+          <w:szCs w:val="26"/>
+          <w:rtl w:val="0"/>
+        </w:rPr>
+        <w:t xml:space="preserve">void </w:t>
+      </w:r>
+      <w:r>
+        <w:rPr>
+          <w:sz w:val="26"/>
+          <w:szCs w:val="26"/>
+          <w:rtl w:val="0"/>
+        </w:rPr>
+        <w:t xml:space="preserve">functions.</w:t>
+      </w:r>
+    </w:p>
+    <w:p>
+      <w:pPr>
+        <w:numPr>
+          <w:ilvl w:val="0"/>
+          <w:numId w:val="9"/>
+        </w:numPr>
+        <w:ind w:left="720" w:hanging="360"/>
+        <w:rPr>
+          <w:sz w:val="26"/>
+          <w:szCs w:val="26"/>
+        </w:rPr>
+      </w:pPr>
+      <w:r>
+        <w:rPr>
+          <w:sz w:val="26"/>
+          <w:szCs w:val="26"/>
+          <w:rtl w:val="0"/>
+        </w:rPr>
+        <w:t xml:space="preserve">Example: </w:t>
+      </w:r>
+      <w:r>
+        <w:rPr>
+          <w:sz w:val="26"/>
+          <w:szCs w:val="26"/>
+        </w:rPr>
+        <w:drawing>
+          <wp:inline distB="19050" distT="19050" distL="19050" distR="19050">
+            <wp:extent cx="2909888" cy="867279"/>
+            <wp:effectExtent b="0" l="0" r="0" t="0"/>
+            <wp:docPr id="4" name="image3.png"/>
+            <a:graphic>
+              <a:graphicData uri="http://schemas.openxmlformats.org/drawingml/2006/picture">
+                <pic:pic>
+                  <pic:nvPicPr>
+                    <pic:cNvPr id="0" name="image3.png"/>
+                    <pic:cNvPicPr preferRelativeResize="0"/>
+                  </pic:nvPicPr>
+                  <pic:blipFill>
+                    <a:blip r:embed="rId10"/>
+                    <a:srcRect b="0" l="0" r="0" t="0"/>
+                    <a:stretch>
+                      <a:fillRect/>
+                    </a:stretch>
+                  </pic:blipFill>
+                  <pic:spPr>
+                    <a:xfrm>
+                      <a:off x="0" y="0"/>
+                      <a:ext cx="2909888" cy="867279"/>
+                    </a:xfrm>
+                    <a:prstGeom prst="rect"/>
+                    <a:ln/>
+                  </pic:spPr>
+                </pic:pic>
+              </a:graphicData>
+            </a:graphic>
+          </wp:inline>
+        </w:drawing>
+      </w:r>
+      <w:r>
+        <w:rPr>
+          <w:rtl w:val="0"/>
+        </w:rPr>
+      </w:r>
+    </w:p>
+    <w:p>
+      <w:pPr>
+        <w:numPr>
+          <w:ilvl w:val="1"/>
+          <w:numId w:val="9"/>
+        </w:numPr>
+        <w:ind w:left="1440" w:hanging="360"/>
+        <w:rPr>
+          <w:sz w:val="26"/>
+          <w:szCs w:val="26"/>
+        </w:rPr>
+      </w:pPr>
+      <w:r>
+        <w:rPr>
+          <w:sz w:val="26"/>
+          <w:szCs w:val="26"/>
+          <w:rtl w:val="0"/>
+        </w:rPr>
+        <w:t xml:space="preserve">In this example, a+b is returned.</w:t>
+      </w:r>
+    </w:p>
+    <w:p>
+      <w:pPr>
+        <w:numPr>
+          <w:ilvl w:val="0"/>
+          <w:numId w:val="9"/>
+        </w:numPr>
+        <w:ind w:left="720" w:hanging="360"/>
+        <w:rPr>
+          <w:sz w:val="26"/>
+          <w:szCs w:val="26"/>
+        </w:rPr>
+      </w:pPr>
+      <w:r>
+        <w:rPr>
+          <w:sz w:val="26"/>
+          <w:szCs w:val="26"/>
+          <w:rtl w:val="0"/>
+        </w:rPr>
+        <w:t xml:space="preserve">The return function, when run, will </w:t>
+      </w:r>
+      <w:r>
+        <w:rPr>
+          <w:b w:val="1"/>
+          <w:sz w:val="26"/>
+          <w:szCs w:val="26"/>
+          <w:rtl w:val="0"/>
+        </w:rPr>
+        <w:t xml:space="preserve">terminate (end) the function</w:t>
+      </w:r>
+      <w:r>
+        <w:rPr>
+          <w:sz w:val="26"/>
+          <w:szCs w:val="26"/>
+          <w:rtl w:val="0"/>
+        </w:rPr>
+        <w:t xml:space="preserve">. </w:t>
+      </w:r>
+    </w:p>
+    <w:p>
+      <w:pPr>
+        <w:numPr>
+          <w:ilvl w:val="0"/>
+          <w:numId w:val="9"/>
+        </w:numPr>
+        <w:ind w:left="720" w:hanging="360"/>
+        <w:rPr>
+          <w:sz w:val="26"/>
+          <w:szCs w:val="26"/>
+        </w:rPr>
+      </w:pPr>
+      <w:r>
+        <w:rPr>
+          <w:sz w:val="26"/>
+          <w:szCs w:val="26"/>
+          <w:rtl w:val="0"/>
+        </w:rPr>
+        <w:t xml:space="preserve">For example, let’s analyze this very stupid function: </w:t>
+      </w:r>
+      <w:r>
+        <w:rPr>
+          <w:sz w:val="26"/>
+          <w:szCs w:val="26"/>
+        </w:rPr>
+        <w:drawing>
+          <wp:inline distB="114300" distT="114300" distL="114300" distR="114300">
+            <wp:extent cx="2419350" cy="1333500"/>
+            <wp:effectExtent b="0" l="0" r="0" t="0"/>
+            <wp:docPr id="3" name="image8.png"/>
+            <a:graphic>
+              <a:graphicData uri="http://schemas.openxmlformats.org/drawingml/2006/picture">
+                <pic:pic>
+                  <pic:nvPicPr>
+                    <pic:cNvPr id="0" name="image8.png"/>
+                    <pic:cNvPicPr preferRelativeResize="0"/>
+                  </pic:nvPicPr>
+                  <pic:blipFill>
+                    <a:blip r:embed="rId11"/>
+                    <a:srcRect b="0" l="0" r="0" t="0"/>
+                    <a:stretch>
+                      <a:fillRect/>
+                    </a:stretch>
+                  </pic:blipFill>
+                  <pic:spPr>
+                    <a:xfrm>
+                      <a:off x="0" y="0"/>
+                      <a:ext cx="2419350" cy="1333500"/>
+                    </a:xfrm>
+                    <a:prstGeom prst="rect"/>
+                    <a:ln/>
+                  </pic:spPr>
+                </pic:pic>
+              </a:graphicData>
+            </a:graphic>
+          </wp:inline>
+        </w:drawing>
+      </w:r>
+      <w:r>
+        <w:rPr>
+          <w:rtl w:val="0"/>
+        </w:rPr>
+      </w:r>
+    </w:p>
+    <w:p>
+      <w:pPr>
+        <w:numPr>
+          <w:ilvl w:val="1"/>
+          <w:numId w:val="9"/>
+        </w:numPr>
+        <w:ind w:left="1440" w:hanging="360"/>
+        <w:rPr>
+          <w:sz w:val="26"/>
+          <w:szCs w:val="26"/>
+        </w:rPr>
+      </w:pPr>
+      <w:r>
+        <w:rPr>
+          <w:sz w:val="26"/>
+          <w:szCs w:val="26"/>
+          <w:rtl w:val="0"/>
+        </w:rPr>
+        <w:t xml:space="preserve">In this, if x == number, then the return will be called and the entire function ends, so there is no need for break; or to have a stopping condition in the while loop.</w:t>
+      </w:r>
+    </w:p>
+    <w:p>
+      <w:pPr>
+        <w:pStyle w:val="Heading2"/>
+        <w:rPr/>
+      </w:pPr>
+      <w:bookmarkStart w:colFirst="0" w:colLast="0" w:name="_bukfrhqmt5bq" w:id="9"/>
+      <w:bookmarkEnd w:id="9"/>
+      <w:r>
+        <w:rPr>
+          <w:rtl w:val="0"/>
+        </w:rPr>
+        <w:t xml:space="preserve">Default Parameters and Keyword Arguments</w:t>
+      </w:r>
+    </w:p>
+    <w:p>
+      <w:pPr>
+        <w:numPr>
+          <w:ilvl w:val="0"/>
+          <w:numId w:val="7"/>
+        </w:numPr>
+        <w:ind w:left="720" w:hanging="360"/>
+        <w:rPr>
+          <w:sz w:val="26"/>
+          <w:szCs w:val="26"/>
+        </w:rPr>
+      </w:pPr>
+      <w:r>
+        <w:rPr>
+          <w:b w:val="1"/>
+          <w:color w:val="ff0000"/>
+          <w:sz w:val="26"/>
+          <w:szCs w:val="26"/>
+          <w:rtl w:val="0"/>
+        </w:rPr>
+        <w:t xml:space="preserve">IMPORTANT !! </w:t>
+      </w:r>
+      <w:r>
+        <w:rPr>
+          <w:sz w:val="26"/>
+          <w:szCs w:val="26"/>
+          <w:rtl w:val="0"/>
+        </w:rPr>
+        <w:t xml:space="preserve">Keyword arguments are different from parameters, though similar. Note that </w:t>
+      </w:r>
+      <w:r>
+        <w:rPr>
+          <w:b w:val="1"/>
+          <w:sz w:val="26"/>
+          <w:szCs w:val="26"/>
+          <w:rtl w:val="0"/>
+        </w:rPr>
+        <w:t xml:space="preserve">arguments </w:t>
+      </w:r>
+      <w:r>
+        <w:rPr>
+          <w:sz w:val="26"/>
+          <w:szCs w:val="26"/>
+          <w:rtl w:val="0"/>
+        </w:rPr>
+        <w:t xml:space="preserve">= values when the function is called, like “Hello” in print(“Hello”). </w:t>
+      </w:r>
+      <w:r>
+        <w:rPr>
+          <w:b w:val="1"/>
+          <w:sz w:val="26"/>
+          <w:szCs w:val="26"/>
+          <w:rtl w:val="0"/>
+        </w:rPr>
+        <w:t xml:space="preserve">Parameters </w:t>
+      </w:r>
+      <w:r>
+        <w:rPr>
+          <w:sz w:val="26"/>
+          <w:szCs w:val="26"/>
+          <w:rtl w:val="0"/>
+        </w:rPr>
+        <w:t xml:space="preserve">= values in the definition of the function, like string in def printstring(string):</w:t>
+      </w:r>
+    </w:p>
+    <w:p>
+      <w:pPr>
+        <w:numPr>
+          <w:ilvl w:val="1"/>
+          <w:numId w:val="7"/>
+        </w:numPr>
+        <w:ind w:left="1440" w:hanging="360"/>
+        <w:rPr>
+          <w:sz w:val="26"/>
+          <w:szCs w:val="26"/>
+        </w:rPr>
+      </w:pPr>
+      <w:r>
+        <w:rPr>
+          <w:sz w:val="26"/>
+          <w:szCs w:val="26"/>
+          <w:rtl w:val="0"/>
+        </w:rPr>
+        <w:t xml:space="preserve">Keyword arguments are when you </w:t>
+      </w:r>
+      <w:r>
+        <w:rPr>
+          <w:b w:val="1"/>
+          <w:sz w:val="26"/>
+          <w:szCs w:val="26"/>
+          <w:rtl w:val="0"/>
+        </w:rPr>
+        <w:t xml:space="preserve">call the function</w:t>
+      </w:r>
+      <w:r>
+        <w:rPr>
+          <w:sz w:val="26"/>
+          <w:szCs w:val="26"/>
+          <w:rtl w:val="0"/>
+        </w:rPr>
+        <w:t xml:space="preserve"> with the name of the parameter set equal to something; this way, the order of the parameters does not matter.</w:t>
+      </w:r>
+    </w:p>
+    <w:p>
+      <w:pPr>
+        <w:numPr>
+          <w:ilvl w:val="1"/>
+          <w:numId w:val="7"/>
+        </w:numPr>
+        <w:ind w:left="1440" w:hanging="360"/>
+        <w:rPr>
+          <w:sz w:val="26"/>
+          <w:szCs w:val="26"/>
+        </w:rPr>
+      </w:pPr>
+      <w:r>
+        <w:rPr>
+          <w:sz w:val="26"/>
+          <w:szCs w:val="26"/>
+          <w:rtl w:val="0"/>
+        </w:rPr>
+        <w:t xml:space="preserve">Default parameters are made in the </w:t>
+      </w:r>
+      <w:r>
+        <w:rPr>
+          <w:b w:val="1"/>
+          <w:sz w:val="26"/>
+          <w:szCs w:val="26"/>
+          <w:rtl w:val="0"/>
+        </w:rPr>
+        <w:t xml:space="preserve">function definition</w:t>
+      </w:r>
+      <w:r>
+        <w:rPr>
+          <w:sz w:val="26"/>
+          <w:szCs w:val="26"/>
+          <w:rtl w:val="0"/>
+        </w:rPr>
+        <w:t xml:space="preserve">; they are not required in the calling of the function because they have a default value if not called. Default parameters must be </w:t>
+      </w:r>
+      <w:r>
+        <w:rPr>
+          <w:b w:val="1"/>
+          <w:sz w:val="26"/>
+          <w:szCs w:val="26"/>
+          <w:rtl w:val="0"/>
+        </w:rPr>
+        <w:t xml:space="preserve">after </w:t>
+      </w:r>
+      <w:r>
+        <w:rPr>
+          <w:sz w:val="26"/>
+          <w:szCs w:val="26"/>
+          <w:rtl w:val="0"/>
+        </w:rPr>
+        <w:t xml:space="preserve">non-default arguments.</w:t>
+      </w:r>
+    </w:p>
+    <w:p>
+      <w:pPr>
+        <w:numPr>
+          <w:ilvl w:val="0"/>
+          <w:numId w:val="7"/>
+        </w:numPr>
+        <w:ind w:left="720" w:hanging="360"/>
+        <w:rPr>
+          <w:sz w:val="26"/>
+          <w:szCs w:val="26"/>
+        </w:rPr>
+      </w:pPr>
+      <w:r>
+        <w:rPr>
+          <w:sz w:val="26"/>
+          <w:szCs w:val="26"/>
+          <w:rtl w:val="0"/>
+        </w:rPr>
+        <w:t xml:space="preserve">Examples: </w:t>
+      </w:r>
+    </w:p>
+    <w:p>
+      <w:pPr>
+        <w:numPr>
+          <w:ilvl w:val="1"/>
+          <w:numId w:val="7"/>
+        </w:numPr>
+        <w:ind w:left="1440" w:hanging="360"/>
+        <w:rPr>
+          <w:sz w:val="26"/>
+          <w:szCs w:val="26"/>
+        </w:rPr>
+      </w:pPr>
+      <w:r>
+        <w:rPr>
+          <w:sz w:val="26"/>
+          <w:szCs w:val="26"/>
+        </w:rPr>
+        <w:drawing>
+          <wp:inline distB="114300" distT="114300" distL="114300" distR="114300">
+            <wp:extent cx="5800725" cy="904875"/>
+            <wp:effectExtent b="0" l="0" r="0" t="0"/>
+            <wp:docPr id="7" name="image7.png"/>
+            <a:graphic>
+              <a:graphicData uri="http://schemas.openxmlformats.org/drawingml/2006/picture">
+                <pic:pic>
+                  <pic:nvPicPr>
+                    <pic:cNvPr id="0" name="image7.png"/>
+                    <pic:cNvPicPr preferRelativeResize="0"/>
+                  </pic:nvPicPr>
+                  <pic:blipFill>
+                    <a:blip r:embed="rId12"/>
+                    <a:srcRect b="0" l="0" r="0" t="0"/>
+                    <a:stretch>
+                      <a:fillRect/>
+                    </a:stretch>
+                  </pic:blipFill>
+                  <pic:spPr>
+                    <a:xfrm>
+                      <a:off x="0" y="0"/>
+                      <a:ext cx="5800725" cy="904875"/>
+                    </a:xfrm>
+                    <a:prstGeom prst="rect"/>
+                    <a:ln/>
+                  </pic:spPr>
+                </pic:pic>
+              </a:graphicData>
+            </a:graphic>
+          </wp:inline>
+        </w:drawing>
+      </w:r>
+      <w:r>
+        <w:rPr>
+          <w:rtl w:val="0"/>
+        </w:rPr>
+      </w:r>
+    </w:p>
+    <w:p>
+      <w:pPr>
+        <w:numPr>
+          <w:ilvl w:val="1"/>
+          <w:numId w:val="7"/>
+        </w:numPr>
+        <w:ind w:left="1440" w:hanging="360"/>
+        <w:rPr>
+          <w:sz w:val="26"/>
+          <w:szCs w:val="26"/>
+        </w:rPr>
+      </w:pPr>
+      <w:r>
+        <w:rPr>
+          <w:sz w:val="26"/>
+          <w:szCs w:val="26"/>
+          <w:rtl w:val="0"/>
+        </w:rPr>
+        <w:t xml:space="preserve">In this code, age is a </w:t>
+      </w:r>
+      <w:r>
+        <w:rPr>
+          <w:b w:val="1"/>
+          <w:sz w:val="26"/>
+          <w:szCs w:val="26"/>
+          <w:rtl w:val="0"/>
+        </w:rPr>
+        <w:t xml:space="preserve">default parameter </w:t>
+      </w:r>
+      <w:r>
+        <w:rPr>
+          <w:sz w:val="26"/>
+          <w:szCs w:val="26"/>
+          <w:rtl w:val="0"/>
+        </w:rPr>
+        <w:t xml:space="preserve">because the default value is listed in the function definition as 0. Thus, </w:t>
+      </w:r>
+      <w:r>
+        <w:rPr>
+          <w:b w:val="1"/>
+          <w:sz w:val="26"/>
+          <w:szCs w:val="26"/>
+          <w:rtl w:val="0"/>
+        </w:rPr>
+        <w:t xml:space="preserve">age = 0 must be after name, which is a non-default parameter</w:t>
+      </w:r>
+      <w:r>
+        <w:rPr>
+          <w:sz w:val="26"/>
+          <w:szCs w:val="26"/>
+          <w:rtl w:val="0"/>
+        </w:rPr>
+        <w:t xml:space="preserve">.</w:t>
+      </w:r>
+    </w:p>
+    <w:p>
+      <w:pPr>
+        <w:numPr>
+          <w:ilvl w:val="1"/>
+          <w:numId w:val="7"/>
+        </w:numPr>
+        <w:ind w:left="1440" w:hanging="360"/>
+        <w:rPr>
+          <w:sz w:val="26"/>
+          <w:szCs w:val="26"/>
+        </w:rPr>
+      </w:pPr>
+      <w:r>
+        <w:rPr>
+          <w:sz w:val="26"/>
+          <w:szCs w:val="26"/>
+          <w:rtl w:val="0"/>
+        </w:rPr>
+        <w:t xml:space="preserve">In line 4 when the function is called, both arguments passed are </w:t>
+      </w:r>
+      <w:r>
+        <w:rPr>
+          <w:b w:val="1"/>
+          <w:sz w:val="26"/>
+          <w:szCs w:val="26"/>
+          <w:rtl w:val="0"/>
+        </w:rPr>
+        <w:t xml:space="preserve">keyword arguments </w:t>
+      </w:r>
+      <w:r>
+        <w:rPr>
+          <w:sz w:val="26"/>
+          <w:szCs w:val="26"/>
+          <w:rtl w:val="0"/>
+        </w:rPr>
+        <w:t xml:space="preserve">because they have the parameter name attached to them. Note that the order is </w:t>
+      </w:r>
+      <w:r>
+        <w:rPr>
+          <w:b w:val="1"/>
+          <w:sz w:val="26"/>
+          <w:szCs w:val="26"/>
+          <w:rtl w:val="0"/>
+        </w:rPr>
+        <w:t xml:space="preserve">different from the function definition order </w:t>
+      </w:r>
+      <w:r>
+        <w:rPr>
+          <w:sz w:val="26"/>
+          <w:szCs w:val="26"/>
+          <w:rtl w:val="0"/>
+        </w:rPr>
+        <w:t xml:space="preserve">because order for keyword arguments do not matter!</w:t>
+      </w:r>
+    </w:p>
+    <w:p>
+      <w:pPr>
+        <w:pStyle w:val="Heading2"/>
+        <w:rPr/>
+      </w:pPr>
+      <w:bookmarkStart w:colFirst="0" w:colLast="0" w:name="_6zpu823azxg" w:id="10"/>
+      <w:bookmarkEnd w:id="10"/>
+      <w:r>
+        <w:rPr>
+          <w:rtl w:val="0"/>
+        </w:rPr>
+        <w:t xml:space="preserve">*args</w:t>
+      </w:r>
+    </w:p>
+    <w:p>
+      <w:pPr>
+        <w:numPr>
+          <w:ilvl w:val="0"/>
+          <w:numId w:val="10"/>
+        </w:numPr>
+        <w:ind w:left="720" w:hanging="360"/>
+        <w:rPr>
+          <w:sz w:val="26"/>
+          <w:szCs w:val="26"/>
+        </w:rPr>
+      </w:pPr>
+      <w:r>
+        <w:rPr>
+          <w:sz w:val="26"/>
+          <w:szCs w:val="26"/>
+          <w:rtl w:val="0"/>
+        </w:rPr>
+        <w:t xml:space="preserve">We use *args to represent an </w:t>
+      </w:r>
+      <w:r>
+        <w:rPr>
+          <w:b w:val="1"/>
+          <w:sz w:val="26"/>
+          <w:szCs w:val="26"/>
+          <w:rtl w:val="0"/>
+        </w:rPr>
+        <w:t xml:space="preserve">arbitrary amount of arguments</w:t>
+      </w:r>
+      <w:r>
+        <w:rPr>
+          <w:sz w:val="26"/>
+          <w:szCs w:val="26"/>
+          <w:rtl w:val="0"/>
+        </w:rPr>
+        <w:t xml:space="preserve"> that can be passed. When we put a parameter in the definition and we put the * behind it, it is an </w:t>
+      </w:r>
+      <w:r>
+        <w:rPr>
+          <w:b w:val="1"/>
+          <w:sz w:val="26"/>
+          <w:szCs w:val="26"/>
+          <w:rtl w:val="0"/>
+        </w:rPr>
+        <w:t xml:space="preserve">arbitrary (positional) argument</w:t>
+      </w:r>
+      <w:r>
+        <w:rPr>
+          <w:sz w:val="26"/>
+          <w:szCs w:val="26"/>
+          <w:rtl w:val="0"/>
+        </w:rPr>
+        <w:t xml:space="preserve">.</w:t>
+      </w:r>
+    </w:p>
+    <w:p>
+      <w:pPr>
+        <w:numPr>
+          <w:ilvl w:val="0"/>
+          <w:numId w:val="10"/>
+        </w:numPr>
+        <w:ind w:left="720" w:hanging="360"/>
+        <w:rPr>
+          <w:sz w:val="26"/>
+          <w:szCs w:val="26"/>
+        </w:rPr>
+      </w:pPr>
+      <w:r>
+        <w:rPr>
+          <w:sz w:val="26"/>
+          <w:szCs w:val="26"/>
+          <w:rtl w:val="0"/>
+        </w:rPr>
+        <w:t xml:space="preserve">For example, when we do print(“a”, “b”, “c”, …) we are passing as many arguments as we want into print(). The way this is handled is using *args.</w:t>
+      </w:r>
+    </w:p>
+    <w:p>
+      <w:pPr>
+        <w:numPr>
+          <w:ilvl w:val="0"/>
+          <w:numId w:val="10"/>
+        </w:numPr>
+        <w:ind w:left="720" w:hanging="360"/>
+        <w:rPr>
+          <w:sz w:val="26"/>
+          <w:szCs w:val="26"/>
+        </w:rPr>
+      </w:pPr>
+      <w:r>
+        <w:rPr>
+          <w:sz w:val="26"/>
+          <w:szCs w:val="26"/>
+          <w:rtl w:val="0"/>
+        </w:rPr>
+        <w:t xml:space="preserve">When we put a parameter with a star, this parameter is treated as a </w:t>
+      </w:r>
+      <w:r>
+        <w:rPr>
+          <w:b w:val="1"/>
+          <w:sz w:val="26"/>
+          <w:szCs w:val="26"/>
+          <w:rtl w:val="0"/>
+        </w:rPr>
+        <w:t xml:space="preserve">list variable</w:t>
+      </w:r>
+      <w:r>
+        <w:rPr>
+          <w:sz w:val="26"/>
+          <w:szCs w:val="26"/>
+          <w:rtl w:val="0"/>
+        </w:rPr>
+        <w:t xml:space="preserve">. We can </w:t>
+      </w:r>
+      <w:r>
+        <w:rPr>
+          <w:b w:val="1"/>
+          <w:sz w:val="26"/>
+          <w:szCs w:val="26"/>
+          <w:rtl w:val="0"/>
+        </w:rPr>
+        <w:t xml:space="preserve">iterate through this list </w:t>
+      </w:r>
+      <w:r>
+        <w:rPr>
+          <w:sz w:val="26"/>
+          <w:szCs w:val="26"/>
+          <w:rtl w:val="0"/>
+        </w:rPr>
+        <w:t xml:space="preserve">to find the arguments that were passed.</w:t>
+      </w:r>
+    </w:p>
+    <w:p>
+      <w:pPr>
+        <w:numPr>
+          <w:ilvl w:val="0"/>
+          <w:numId w:val="10"/>
+        </w:numPr>
+        <w:ind w:left="720" w:hanging="360"/>
+        <w:rPr>
+          <w:sz w:val="26"/>
+          <w:szCs w:val="26"/>
+        </w:rPr>
+      </w:pPr>
+      <w:r>
+        <w:rPr>
+          <w:sz w:val="26"/>
+          <w:szCs w:val="26"/>
+          <w:rtl w:val="0"/>
+        </w:rPr>
+        <w:t xml:space="preserve">Example: </w:t>
+      </w:r>
+      <w:r>
+        <w:rPr>
+          <w:sz w:val="26"/>
+          <w:szCs w:val="26"/>
+        </w:rPr>
+        <w:drawing>
+          <wp:inline distB="114300" distT="114300" distL="114300" distR="114300">
+            <wp:extent cx="3362325" cy="895350"/>
+            <wp:effectExtent b="0" l="0" r="0" t="0"/>
+            <wp:docPr id="2" name="image6.png"/>
+            <a:graphic>
+              <a:graphicData uri="http://schemas.openxmlformats.org/drawingml/2006/picture">
+                <pic:pic>
+                  <pic:nvPicPr>
+                    <pic:cNvPr id="0" name="image6.png"/>
+                    <pic:cNvPicPr preferRelativeResize="0"/>
+                  </pic:nvPicPr>
+                  <pic:blipFill>
+                    <a:blip r:embed="rId13"/>
+                    <a:srcRect b="0" l="0" r="0" t="0"/>
+                    <a:stretch>
+                      <a:fillRect/>
+                    </a:stretch>
+                  </pic:blipFill>
+                  <pic:spPr>
+                    <a:xfrm>
+                      <a:off x="0" y="0"/>
+                      <a:ext cx="3362325" cy="895350"/>
+                    </a:xfrm>
+                    <a:prstGeom prst="rect"/>
+                    <a:ln/>
+                  </pic:spPr>
+                </pic:pic>
+              </a:graphicData>
+            </a:graphic>
+          </wp:inline>
+        </w:drawing>
+      </w:r>
+      <w:r>
+        <w:rPr>
+          <w:rtl w:val="0"/>
+        </w:rPr>
+      </w:r>
+    </w:p>
+    <w:p>
+      <w:pPr>
+        <w:numPr>
+          <w:ilvl w:val="1"/>
+          <w:numId w:val="10"/>
+        </w:numPr>
+        <w:ind w:left="1440" w:hanging="360"/>
+        <w:rPr>
+          <w:sz w:val="26"/>
+          <w:szCs w:val="26"/>
+        </w:rPr>
+      </w:pPr>
+      <w:r>
+        <w:rPr>
+          <w:sz w:val="26"/>
+          <w:szCs w:val="26"/>
+          <w:rtl w:val="0"/>
+        </w:rPr>
+        <w:t xml:space="preserve">For this function, we could run it with an arbitrary amount of arguments. Examples: function_name(“Hello”, “a”, “b”, “c”, “d”, “e”, “f”) or function_name().</w:t>
+      </w:r>
+    </w:p>
+    <w:p>
+      <w:pPr>
+        <w:pStyle w:val="Heading2"/>
+        <w:rPr/>
+      </w:pPr>
+      <w:bookmarkStart w:colFirst="0" w:colLast="0" w:name="_ncdeqdganfb7" w:id="11"/>
+      <w:bookmarkEnd w:id="11"/>
+      <w:r>
+        <w:rPr>
+          <w:rtl w:val="0"/>
+        </w:rPr>
+        <w:t xml:space="preserve">**kwargs</w:t>
+      </w:r>
+    </w:p>
+    <w:p>
+      <w:pPr>
+        <w:numPr>
+          <w:ilvl w:val="0"/>
+          <w:numId w:val="5"/>
+        </w:numPr>
+        <w:ind w:left="720" w:hanging="360"/>
+        <w:rPr>
+          <w:sz w:val="26"/>
+          <w:szCs w:val="26"/>
+        </w:rPr>
+      </w:pPr>
+      <w:r>
+        <w:rPr>
+          <w:sz w:val="26"/>
+          <w:szCs w:val="26"/>
+          <w:rtl w:val="0"/>
+        </w:rPr>
+        <w:t xml:space="preserve">This is if we want to pass </w:t>
+      </w:r>
+      <w:r>
+        <w:rPr>
+          <w:b w:val="1"/>
+          <w:sz w:val="26"/>
+          <w:szCs w:val="26"/>
+          <w:rtl w:val="0"/>
+        </w:rPr>
+        <w:t xml:space="preserve">keyword arguments </w:t>
+      </w:r>
+      <w:r>
+        <w:rPr>
+          <w:sz w:val="26"/>
+          <w:szCs w:val="26"/>
+          <w:rtl w:val="0"/>
+        </w:rPr>
+        <w:t xml:space="preserve">when we call the function and there is an arbitrary amount. This stands for </w:t>
+      </w:r>
+      <w:r>
+        <w:rPr>
+          <w:b w:val="1"/>
+          <w:sz w:val="26"/>
+          <w:szCs w:val="26"/>
+          <w:rtl w:val="0"/>
+        </w:rPr>
+        <w:t xml:space="preserve">arbitrary keyword arguments</w:t>
+      </w:r>
+      <w:r>
+        <w:rPr>
+          <w:sz w:val="26"/>
+          <w:szCs w:val="26"/>
+          <w:rtl w:val="0"/>
+        </w:rPr>
+        <w:t xml:space="preserve">. </w:t>
+      </w:r>
+    </w:p>
+    <w:p>
+      <w:pPr>
+        <w:numPr>
+          <w:ilvl w:val="0"/>
+          <w:numId w:val="5"/>
+        </w:numPr>
+        <w:ind w:left="720" w:hanging="360"/>
+        <w:rPr>
+          <w:sz w:val="26"/>
+          <w:szCs w:val="26"/>
+        </w:rPr>
+      </w:pPr>
+      <w:r>
+        <w:rPr>
+          <w:sz w:val="26"/>
+          <w:szCs w:val="26"/>
+          <w:rtl w:val="0"/>
+        </w:rPr>
+        <w:t xml:space="preserve">We will not learn this yet because it requires knowledge of </w:t>
+      </w:r>
+      <w:r>
+        <w:rPr>
+          <w:b w:val="1"/>
+          <w:sz w:val="26"/>
+          <w:szCs w:val="26"/>
+          <w:rtl w:val="0"/>
+        </w:rPr>
+        <w:t xml:space="preserve">dictionaries (dicts), </w:t>
+      </w:r>
+      <w:r>
+        <w:rPr>
+          <w:sz w:val="26"/>
+          <w:szCs w:val="26"/>
+          <w:rtl w:val="0"/>
+        </w:rPr>
+        <w:t xml:space="preserve">though they are quite interesting if you want to research them yourself. </w:t>
+      </w:r>
+      <w:r>
+        <w:rPr>
+          <w:b w:val="1"/>
+          <w:sz w:val="26"/>
+          <w:szCs w:val="26"/>
+          <w:rtl w:val="0"/>
+        </w:rPr>
+        <w:t xml:space="preserve"> </w:t>
+      </w:r>
+    </w:p>
+    <w:p>
+      <w:pPr>
+        <w:ind w:left="720" w:firstLine="0"/>
+        <w:rPr>
+          <w:b w:val="1"/>
+          <w:sz w:val="26"/>
+          <w:szCs w:val="26"/>
+        </w:rPr>
+      </w:pPr>
+      <w:r>
+        <w:rPr>
+          <w:rtl w:val="0"/>
+        </w:rPr>
+      </w:r>
+    </w:p>
+    <w:p>
+      <w:pPr>
         <w:pStyle w:val="Heading1"/>
         <w:rPr/>
       </w:pPr>
-      <w:bookmarkStart w:colFirst="0" w:colLast="0" w:name="_k2cttta6qdjy" w:id="3"/>
-      <w:bookmarkEnd w:id="3"/>
-      <w:r>
-        <w:rPr>
-          <w:rtl w:val="0"/>
-        </w:rPr>
-        <w:t xml:space="preserve">Lists</w:t>
+      <w:bookmarkStart w:colFirst="0" w:colLast="0" w:name="_vjsxds9l8eio" w:id="12"/>
+      <w:bookmarkEnd w:id="12"/>
+      <w:r>
+        <w:rPr>
+          <w:rtl w:val="0"/>
+        </w:rPr>
+        <w:t xml:space="preserve">Extensions to research in your own time if interested</w:t>
       </w:r>
     </w:p>
     <w:p>
@@ -267,13 +1903,146 @@
         <w:pStyle w:val="Heading2"/>
         <w:rPr/>
       </w:pPr>
-      <w:bookmarkStart w:colFirst="0" w:colLast="0" w:name="_q9k7lz8nrit0" w:id="4"/>
-      <w:bookmarkEnd w:id="4"/>
-      <w:r>
-        <w:rPr>
-          <w:rtl w:val="0"/>
-        </w:rPr>
-        <w:t xml:space="preserve">Syntax and Accessing Elements</w:t>
+      <w:bookmarkStart w:colFirst="0" w:colLast="0" w:name="_2xm7q6bjtiwf" w:id="13"/>
+      <w:bookmarkEnd w:id="13"/>
+      <w:r>
+        <w:rPr>
+          <w:rtl w:val="0"/>
+        </w:rPr>
+        <w:t xml:space="preserve">Recursion</w:t>
+      </w:r>
+    </w:p>
+    <w:p>
+      <w:pPr>
+        <w:numPr>
+          <w:ilvl w:val="0"/>
+          <w:numId w:val="3"/>
+        </w:numPr>
+        <w:ind w:left="720" w:hanging="360"/>
+        <w:rPr>
+          <w:sz w:val="26"/>
+          <w:szCs w:val="26"/>
+        </w:rPr>
+      </w:pPr>
+      <w:r>
+        <w:rPr>
+          <w:sz w:val="26"/>
+          <w:szCs w:val="26"/>
+          <w:rtl w:val="0"/>
+        </w:rPr>
+        <w:t xml:space="preserve">Remember this code that we made for a guessing game that didn’t require a for loop? </w:t>
+      </w:r>
+      <w:r>
+        <w:rPr>
+          <w:sz w:val="26"/>
+          <w:szCs w:val="26"/>
+        </w:rPr>
+        <w:drawing>
+          <wp:inline distB="114300" distT="114300" distL="114300" distR="114300">
+            <wp:extent cx="5943600" cy="3136900"/>
+            <wp:effectExtent b="0" l="0" r="0" t="0"/>
+            <wp:docPr id="6" name="image5.png"/>
+            <a:graphic>
+              <a:graphicData uri="http://schemas.openxmlformats.org/drawingml/2006/picture">
+                <pic:pic>
+                  <pic:nvPicPr>
+                    <pic:cNvPr id="0" name="image5.png"/>
+                    <pic:cNvPicPr preferRelativeResize="0"/>
+                  </pic:nvPicPr>
+                  <pic:blipFill>
+                    <a:blip r:embed="rId14"/>
+                    <a:srcRect b="0" l="0" r="0" t="0"/>
+                    <a:stretch>
+                      <a:fillRect/>
+                    </a:stretch>
+                  </pic:blipFill>
+                  <pic:spPr>
+                    <a:xfrm>
+                      <a:off x="0" y="0"/>
+                      <a:ext cx="5943600" cy="3136900"/>
+                    </a:xfrm>
+                    <a:prstGeom prst="rect"/>
+                    <a:ln/>
+                  </pic:spPr>
+                </pic:pic>
+              </a:graphicData>
+            </a:graphic>
+          </wp:inline>
+        </w:drawing>
+      </w:r>
+      <w:r>
+        <w:rPr>
+          <w:rtl w:val="0"/>
+        </w:rPr>
+      </w:r>
+    </w:p>
+    <w:p>
+      <w:pPr>
+        <w:numPr>
+          <w:ilvl w:val="0"/>
+          <w:numId w:val="3"/>
+        </w:numPr>
+        <w:ind w:left="720" w:hanging="360"/>
+        <w:rPr>
+          <w:sz w:val="26"/>
+          <w:szCs w:val="26"/>
+        </w:rPr>
+      </w:pPr>
+      <w:r>
+        <w:rPr>
+          <w:sz w:val="26"/>
+          <w:szCs w:val="26"/>
+          <w:rtl w:val="0"/>
+        </w:rPr>
+        <w:t xml:space="preserve">This works using </w:t>
+      </w:r>
+      <w:r>
+        <w:rPr>
+          <w:b w:val="1"/>
+          <w:sz w:val="26"/>
+          <w:szCs w:val="26"/>
+          <w:rtl w:val="0"/>
+        </w:rPr>
+        <w:t xml:space="preserve">recursion </w:t>
+      </w:r>
+      <w:r>
+        <w:rPr>
+          <w:sz w:val="26"/>
+          <w:szCs w:val="26"/>
+          <w:rtl w:val="0"/>
+        </w:rPr>
+        <w:t xml:space="preserve">(calling the function within itself) and has many uses. It is quite interesting and a </w:t>
+      </w:r>
+      <w:r>
+        <w:rPr>
+          <w:b w:val="1"/>
+          <w:sz w:val="26"/>
+          <w:szCs w:val="26"/>
+          <w:rtl w:val="0"/>
+        </w:rPr>
+        <w:t xml:space="preserve">common application </w:t>
+      </w:r>
+      <w:r>
+        <w:rPr>
+          <w:sz w:val="26"/>
+          <w:szCs w:val="26"/>
+          <w:rtl w:val="0"/>
+        </w:rPr>
+        <w:t xml:space="preserve">of functions.</w:t>
+      </w:r>
+    </w:p>
+    <w:p>
+      <w:pPr>
+        <w:pStyle w:val="Heading2"/>
+        <w:rPr/>
+      </w:pPr>
+      <w:bookmarkStart w:colFirst="0" w:colLast="0" w:name="_j7iccny5sg8s" w:id="14"/>
+      <w:bookmarkEnd w:id="14"/>
+      <w:r>
+        <w:rPr>
+          <w:rtl w:val="0"/>
+        </w:rPr>
+        <w:t xml:space="preserve">Closure Functions</w:t>
       </w:r>
     </w:p>
     <w:p>
@@ -294,15 +2063,320 @@
           <w:szCs w:val="26"/>
           <w:rtl w:val="0"/>
         </w:rPr>
-        <w:t xml:space="preserve">A list is a collection of items which a</w:t>
-      </w:r>
-      <w:r>
-        <w:rPr>
-          <w:rtl w:val="0"/>
-        </w:rPr>
+        <w:t xml:space="preserve">This is part of activity 2 this week. It is quite interesting if you want to research it. Basically, we can create functions with functions!</w:t>
+      </w:r>
+    </w:p>
+    <w:p>
+      <w:pPr>
+        <w:pStyle w:val="Heading2"/>
+        <w:rPr/>
+      </w:pPr>
+      <w:bookmarkStart w:colFirst="0" w:colLast="0" w:name="_hvklj28qcxux" w:id="15"/>
+      <w:bookmarkEnd w:id="15"/>
+      <w:r>
+        <w:rPr>
+          <w:rtl w:val="0"/>
+        </w:rPr>
+        <w:t xml:space="preserve">Return Type Hinting</w:t>
+      </w:r>
+    </w:p>
+    <w:p>
+      <w:pPr>
+        <w:numPr>
+          <w:ilvl w:val="0"/>
+          <w:numId w:val="2"/>
+        </w:numPr>
+        <w:ind w:left="720" w:hanging="360"/>
+        <w:rPr>
+          <w:sz w:val="26"/>
+          <w:szCs w:val="26"/>
+        </w:rPr>
+      </w:pPr>
+      <w:r>
+        <w:rPr>
+          <w:sz w:val="26"/>
+          <w:szCs w:val="26"/>
+          <w:rtl w:val="0"/>
+        </w:rPr>
+        <w:t xml:space="preserve">If you hover over any function in VS Code, it’ll give you a quick definition. </w:t>
+      </w:r>
+    </w:p>
+    <w:p>
+      <w:pPr>
+        <w:numPr>
+          <w:ilvl w:val="1"/>
+          <w:numId w:val="2"/>
+        </w:numPr>
+        <w:ind w:left="1440" w:hanging="360"/>
+        <w:rPr>
+          <w:sz w:val="26"/>
+          <w:szCs w:val="26"/>
+        </w:rPr>
+      </w:pPr>
+      <w:r>
+        <w:rPr>
+          <w:sz w:val="26"/>
+          <w:szCs w:val="26"/>
+        </w:rPr>
+        <w:drawing>
+          <wp:inline distB="114300" distT="114300" distL="114300" distR="114300">
+            <wp:extent cx="2400300" cy="962025"/>
+            <wp:effectExtent b="0" l="0" r="0" t="0"/>
+            <wp:docPr id="5" name="image1.png"/>
+            <a:graphic>
+              <a:graphicData uri="http://schemas.openxmlformats.org/drawingml/2006/picture">
+                <pic:pic>
+                  <pic:nvPicPr>
+                    <pic:cNvPr id="0" name="image1.png"/>
+                    <pic:cNvPicPr preferRelativeResize="0"/>
+                  </pic:nvPicPr>
+                  <pic:blipFill>
+                    <a:blip r:embed="rId15"/>
+                    <a:srcRect b="0" l="0" r="0" t="0"/>
+                    <a:stretch>
+                      <a:fillRect/>
+                    </a:stretch>
+                  </pic:blipFill>
+                  <pic:spPr>
+                    <a:xfrm>
+                      <a:off x="0" y="0"/>
+                      <a:ext cx="2400300" cy="962025"/>
+                    </a:xfrm>
+                    <a:prstGeom prst="rect"/>
+                    <a:ln/>
+                  </pic:spPr>
+                </pic:pic>
+              </a:graphicData>
+            </a:graphic>
+          </wp:inline>
+        </w:drawing>
+      </w:r>
+      <w:r>
+        <w:rPr>
+          <w:rtl w:val="0"/>
+        </w:rPr>
+      </w:r>
+    </w:p>
+    <w:p>
+      <w:pPr>
+        <w:numPr>
+          <w:ilvl w:val="1"/>
+          <w:numId w:val="2"/>
+        </w:numPr>
+        <w:ind w:left="1440" w:hanging="360"/>
+        <w:rPr>
+          <w:sz w:val="26"/>
+          <w:szCs w:val="26"/>
+        </w:rPr>
+      </w:pPr>
+      <w:r>
+        <w:rPr>
+          <w:sz w:val="26"/>
+          <w:szCs w:val="26"/>
+        </w:rPr>
+        <w:drawing>
+          <wp:inline distB="114300" distT="114300" distL="114300" distR="114300">
+            <wp:extent cx="5657850" cy="1228725"/>
+            <wp:effectExtent b="0" l="0" r="0" t="0"/>
+            <wp:docPr id="9" name="image2.png"/>
+            <a:graphic>
+              <a:graphicData uri="http://schemas.openxmlformats.org/drawingml/2006/picture">
+                <pic:pic>
+                  <pic:nvPicPr>
+                    <pic:cNvPr id="0" name="image2.png"/>
+                    <pic:cNvPicPr preferRelativeResize="0"/>
+                  </pic:nvPicPr>
+                  <pic:blipFill>
+                    <a:blip r:embed="rId16"/>
+                    <a:srcRect b="0" l="0" r="0" t="0"/>
+                    <a:stretch>
+                      <a:fillRect/>
+                    </a:stretch>
+                  </pic:blipFill>
+                  <pic:spPr>
+                    <a:xfrm>
+                      <a:off x="0" y="0"/>
+                      <a:ext cx="5657850" cy="1228725"/>
+                    </a:xfrm>
+                    <a:prstGeom prst="rect"/>
+                    <a:ln/>
+                  </pic:spPr>
+                </pic:pic>
+              </a:graphicData>
+            </a:graphic>
+          </wp:inline>
+        </w:drawing>
+      </w:r>
+      <w:r>
+        <w:rPr>
+          <w:rtl w:val="0"/>
+        </w:rPr>
+      </w:r>
+    </w:p>
+    <w:p>
+      <w:pPr>
+        <w:numPr>
+          <w:ilvl w:val="0"/>
+          <w:numId w:val="2"/>
+        </w:numPr>
+        <w:ind w:left="720" w:hanging="360"/>
+        <w:rPr>
+          <w:sz w:val="26"/>
+          <w:szCs w:val="26"/>
+        </w:rPr>
+      </w:pPr>
+      <w:r>
+        <w:rPr>
+          <w:sz w:val="26"/>
+          <w:szCs w:val="26"/>
+          <w:rtl w:val="0"/>
+        </w:rPr>
+        <w:t xml:space="preserve">The </w:t>
+      </w:r>
+      <w:r>
+        <w:rPr>
+          <w:b w:val="1"/>
+          <w:sz w:val="26"/>
+          <w:szCs w:val="26"/>
+          <w:rtl w:val="0"/>
+        </w:rPr>
+        <w:t xml:space="preserve">types </w:t>
+      </w:r>
+      <w:r>
+        <w:rPr>
+          <w:sz w:val="26"/>
+          <w:szCs w:val="26"/>
+          <w:rtl w:val="0"/>
+        </w:rPr>
+        <w:t xml:space="preserve">(like data types) of everything is shown. The parameters, for example, sometimes have data types linked to them. Similarly, the -&gt; shows the </w:t>
+      </w:r>
+      <w:r>
+        <w:rPr>
+          <w:b w:val="1"/>
+          <w:sz w:val="26"/>
+          <w:szCs w:val="26"/>
+          <w:rtl w:val="0"/>
+        </w:rPr>
+        <w:t xml:space="preserve">return type </w:t>
+      </w:r>
+      <w:r>
+        <w:rPr>
+          <w:sz w:val="26"/>
+          <w:szCs w:val="26"/>
+          <w:rtl w:val="0"/>
+        </w:rPr>
+        <w:t xml:space="preserve">of the function. This is why print() and input() always result in strings!</w:t>
+      </w:r>
+    </w:p>
+    <w:p>
+      <w:pPr>
+        <w:numPr>
+          <w:ilvl w:val="0"/>
+          <w:numId w:val="2"/>
+        </w:numPr>
+        <w:ind w:left="720" w:hanging="360"/>
+        <w:rPr>
+          <w:sz w:val="26"/>
+          <w:szCs w:val="26"/>
+        </w:rPr>
+      </w:pPr>
+      <w:r>
+        <w:rPr>
+          <w:sz w:val="26"/>
+          <w:szCs w:val="26"/>
+          <w:rtl w:val="0"/>
+        </w:rPr>
+        <w:t xml:space="preserve">Example:</w:t>
+        <w:br w:type="textWrapping"/>
+      </w:r>
+      <w:r>
+        <w:rPr>
+          <w:sz w:val="26"/>
+          <w:szCs w:val="26"/>
+        </w:rPr>
+        <w:drawing>
+          <wp:inline distB="114300" distT="114300" distL="114300" distR="114300">
+            <wp:extent cx="4448175" cy="1123950"/>
+            <wp:effectExtent b="0" l="0" r="0" t="0"/>
+            <wp:docPr id="1" name="image4.png"/>
+            <a:graphic>
+              <a:graphicData uri="http://schemas.openxmlformats.org/drawingml/2006/picture">
+                <pic:pic>
+                  <pic:nvPicPr>
+                    <pic:cNvPr id="0" name="image4.png"/>
+                    <pic:cNvPicPr preferRelativeResize="0"/>
+                  </pic:nvPicPr>
+                  <pic:blipFill>
+                    <a:blip r:embed="rId17"/>
+                    <a:srcRect b="0" l="0" r="0" t="0"/>
+                    <a:stretch>
+                      <a:fillRect/>
+                    </a:stretch>
+                  </pic:blipFill>
+                  <pic:spPr>
+                    <a:xfrm>
+                      <a:off x="0" y="0"/>
+                      <a:ext cx="4448175" cy="1123950"/>
+                    </a:xfrm>
+                    <a:prstGeom prst="rect"/>
+                    <a:ln/>
+                  </pic:spPr>
+                </pic:pic>
+              </a:graphicData>
+            </a:graphic>
+          </wp:inline>
+        </w:drawing>
+      </w:r>
+      <w:r>
+        <w:rPr>
+          <w:rtl w:val="0"/>
+        </w:rPr>
+      </w:r>
+    </w:p>
+    <w:p>
+      <w:pPr>
+        <w:numPr>
+          <w:ilvl w:val="1"/>
+          <w:numId w:val="2"/>
+        </w:numPr>
+        <w:ind w:left="1440" w:hanging="360"/>
+        <w:rPr>
+          <w:sz w:val="26"/>
+          <w:szCs w:val="26"/>
+        </w:rPr>
+      </w:pPr>
+      <w:r>
+        <w:rPr>
+          <w:sz w:val="26"/>
+          <w:szCs w:val="26"/>
+          <w:rtl w:val="0"/>
+        </w:rPr>
+        <w:t xml:space="preserve">In python, these specified types are not actually enforced when interpreted. They are mainly for organization (among other uses).</w:t>
+      </w:r>
+    </w:p>
+    <w:p>
+      <w:pPr>
+        <w:numPr>
+          <w:ilvl w:val="1"/>
+          <w:numId w:val="2"/>
+        </w:numPr>
+        <w:ind w:left="1440" w:hanging="360"/>
+        <w:rPr>
+          <w:sz w:val="26"/>
+          <w:szCs w:val="26"/>
+        </w:rPr>
+      </w:pPr>
+      <w:r>
+        <w:rPr>
+          <w:sz w:val="26"/>
+          <w:szCs w:val="26"/>
+          <w:rtl w:val="0"/>
+        </w:rPr>
+        <w:t xml:space="preserve">In other coding languages, these are quite important!</w:t>
       </w:r>
     </w:p>
     <w:sectPr>
+      <w:type w:val="nextPage"/>
       <w:pgSz w:h="15840" w:w="12240" w:orient="portrait"/>
       <w:pgMar w:bottom="1440" w:top="1440" w:left="1440" w:right="1440" w:header="720" w:footer="720"/>
       <w:pgNumType w:start="1"/>
@@ -533,11 +2607,915 @@
       </w:rPr>
     </w:lvl>
   </w:abstractNum>
+  <w:abstractNum w:abstractNumId="3">
+    <w:lvl w:ilvl="0">
+      <w:start w:val="1"/>
+      <w:numFmt w:val="bullet"/>
+      <w:lvlText w:val="●"/>
+      <w:lvlJc w:val="left"/>
+      <w:pPr>
+        <w:ind w:left="720" w:hanging="360"/>
+      </w:pPr>
+      <w:rPr>
+        <w:u w:val="none"/>
+      </w:rPr>
+    </w:lvl>
+    <w:lvl w:ilvl="1">
+      <w:start w:val="1"/>
+      <w:numFmt w:val="bullet"/>
+      <w:lvlText w:val="○"/>
+      <w:lvlJc w:val="left"/>
+      <w:pPr>
+        <w:ind w:left="1440" w:hanging="360"/>
+      </w:pPr>
+      <w:rPr>
+        <w:u w:val="none"/>
+      </w:rPr>
+    </w:lvl>
+    <w:lvl w:ilvl="2">
+      <w:start w:val="1"/>
+      <w:numFmt w:val="bullet"/>
+      <w:lvlText w:val="■"/>
+      <w:lvlJc w:val="left"/>
+      <w:pPr>
+        <w:ind w:left="2160" w:hanging="360"/>
+      </w:pPr>
+      <w:rPr>
+        <w:u w:val="none"/>
+      </w:rPr>
+    </w:lvl>
+    <w:lvl w:ilvl="3">
+      <w:start w:val="1"/>
+      <w:numFmt w:val="bullet"/>
+      <w:lvlText w:val="●"/>
+      <w:lvlJc w:val="left"/>
+      <w:pPr>
+        <w:ind w:left="2880" w:hanging="360"/>
+      </w:pPr>
+      <w:rPr>
+        <w:u w:val="none"/>
+      </w:rPr>
+    </w:lvl>
+    <w:lvl w:ilvl="4">
+      <w:start w:val="1"/>
+      <w:numFmt w:val="bullet"/>
+      <w:lvlText w:val="○"/>
+      <w:lvlJc w:val="left"/>
+      <w:pPr>
+        <w:ind w:left="3600" w:hanging="360"/>
+      </w:pPr>
+      <w:rPr>
+        <w:u w:val="none"/>
+      </w:rPr>
+    </w:lvl>
+    <w:lvl w:ilvl="5">
+      <w:start w:val="1"/>
+      <w:numFmt w:val="bullet"/>
+      <w:lvlText w:val="■"/>
+      <w:lvlJc w:val="left"/>
+      <w:pPr>
+        <w:ind w:left="4320" w:hanging="360"/>
+      </w:pPr>
+      <w:rPr>
+        <w:u w:val="none"/>
+      </w:rPr>
+    </w:lvl>
+    <w:lvl w:ilvl="6">
+      <w:start w:val="1"/>
+      <w:numFmt w:val="bullet"/>
+      <w:lvlText w:val="●"/>
+      <w:lvlJc w:val="left"/>
+      <w:pPr>
+        <w:ind w:left="5040" w:hanging="360"/>
+      </w:pPr>
+      <w:rPr>
+        <w:u w:val="none"/>
+      </w:rPr>
+    </w:lvl>
+    <w:lvl w:ilvl="7">
+      <w:start w:val="1"/>
+      <w:numFmt w:val="bullet"/>
+      <w:lvlText w:val="○"/>
+      <w:lvlJc w:val="left"/>
+      <w:pPr>
+        <w:ind w:left="5760" w:hanging="360"/>
+      </w:pPr>
+      <w:rPr>
+        <w:u w:val="none"/>
+      </w:rPr>
+    </w:lvl>
+    <w:lvl w:ilvl="8">
+      <w:start w:val="1"/>
+      <w:numFmt w:val="bullet"/>
+      <w:lvlText w:val="■"/>
+      <w:lvlJc w:val="left"/>
+      <w:pPr>
+        <w:ind w:left="6480" w:hanging="360"/>
+      </w:pPr>
+      <w:rPr>
+        <w:u w:val="none"/>
+      </w:rPr>
+    </w:lvl>
+  </w:abstractNum>
+  <w:abstractNum w:abstractNumId="4">
+    <w:lvl w:ilvl="0">
+      <w:start w:val="1"/>
+      <w:numFmt w:val="bullet"/>
+      <w:lvlText w:val="●"/>
+      <w:lvlJc w:val="left"/>
+      <w:pPr>
+        <w:ind w:left="720" w:hanging="360"/>
+      </w:pPr>
+      <w:rPr>
+        <w:u w:val="none"/>
+      </w:rPr>
+    </w:lvl>
+    <w:lvl w:ilvl="1">
+      <w:start w:val="1"/>
+      <w:numFmt w:val="bullet"/>
+      <w:lvlText w:val="○"/>
+      <w:lvlJc w:val="left"/>
+      <w:pPr>
+        <w:ind w:left="1440" w:hanging="360"/>
+      </w:pPr>
+      <w:rPr>
+        <w:u w:val="none"/>
+      </w:rPr>
+    </w:lvl>
+    <w:lvl w:ilvl="2">
+      <w:start w:val="1"/>
+      <w:numFmt w:val="bullet"/>
+      <w:lvlText w:val="■"/>
+      <w:lvlJc w:val="left"/>
+      <w:pPr>
+        <w:ind w:left="2160" w:hanging="360"/>
+      </w:pPr>
+      <w:rPr>
+        <w:u w:val="none"/>
+      </w:rPr>
+    </w:lvl>
+    <w:lvl w:ilvl="3">
+      <w:start w:val="1"/>
+      <w:numFmt w:val="bullet"/>
+      <w:lvlText w:val="●"/>
+      <w:lvlJc w:val="left"/>
+      <w:pPr>
+        <w:ind w:left="2880" w:hanging="360"/>
+      </w:pPr>
+      <w:rPr>
+        <w:u w:val="none"/>
+      </w:rPr>
+    </w:lvl>
+    <w:lvl w:ilvl="4">
+      <w:start w:val="1"/>
+      <w:numFmt w:val="bullet"/>
+      <w:lvlText w:val="○"/>
+      <w:lvlJc w:val="left"/>
+      <w:pPr>
+        <w:ind w:left="3600" w:hanging="360"/>
+      </w:pPr>
+      <w:rPr>
+        <w:u w:val="none"/>
+      </w:rPr>
+    </w:lvl>
+    <w:lvl w:ilvl="5">
+      <w:start w:val="1"/>
+      <w:numFmt w:val="bullet"/>
+      <w:lvlText w:val="■"/>
+      <w:lvlJc w:val="left"/>
+      <w:pPr>
+        <w:ind w:left="4320" w:hanging="360"/>
+      </w:pPr>
+      <w:rPr>
+        <w:u w:val="none"/>
+      </w:rPr>
+    </w:lvl>
+    <w:lvl w:ilvl="6">
+      <w:start w:val="1"/>
+      <w:numFmt w:val="bullet"/>
+      <w:lvlText w:val="●"/>
+      <w:lvlJc w:val="left"/>
+      <w:pPr>
+        <w:ind w:left="5040" w:hanging="360"/>
+      </w:pPr>
+      <w:rPr>
+        <w:u w:val="none"/>
+      </w:rPr>
+    </w:lvl>
+    <w:lvl w:ilvl="7">
+      <w:start w:val="1"/>
+      <w:numFmt w:val="bullet"/>
+      <w:lvlText w:val="○"/>
+      <w:lvlJc w:val="left"/>
+      <w:pPr>
+        <w:ind w:left="5760" w:hanging="360"/>
+      </w:pPr>
+      <w:rPr>
+        <w:u w:val="none"/>
+      </w:rPr>
+    </w:lvl>
+    <w:lvl w:ilvl="8">
+      <w:start w:val="1"/>
+      <w:numFmt w:val="bullet"/>
+      <w:lvlText w:val="■"/>
+      <w:lvlJc w:val="left"/>
+      <w:pPr>
+        <w:ind w:left="6480" w:hanging="360"/>
+      </w:pPr>
+      <w:rPr>
+        <w:u w:val="none"/>
+      </w:rPr>
+    </w:lvl>
+  </w:abstractNum>
+  <w:abstractNum w:abstractNumId="5">
+    <w:lvl w:ilvl="0">
+      <w:start w:val="1"/>
+      <w:numFmt w:val="bullet"/>
+      <w:lvlText w:val="●"/>
+      <w:lvlJc w:val="left"/>
+      <w:pPr>
+        <w:ind w:left="720" w:hanging="360"/>
+      </w:pPr>
+      <w:rPr>
+        <w:u w:val="none"/>
+      </w:rPr>
+    </w:lvl>
+    <w:lvl w:ilvl="1">
+      <w:start w:val="1"/>
+      <w:numFmt w:val="bullet"/>
+      <w:lvlText w:val="○"/>
+      <w:lvlJc w:val="left"/>
+      <w:pPr>
+        <w:ind w:left="1440" w:hanging="360"/>
+      </w:pPr>
+      <w:rPr>
+        <w:u w:val="none"/>
+      </w:rPr>
+    </w:lvl>
+    <w:lvl w:ilvl="2">
+      <w:start w:val="1"/>
+      <w:numFmt w:val="bullet"/>
+      <w:lvlText w:val="■"/>
+      <w:lvlJc w:val="left"/>
+      <w:pPr>
+        <w:ind w:left="2160" w:hanging="360"/>
+      </w:pPr>
+      <w:rPr>
+        <w:u w:val="none"/>
+      </w:rPr>
+    </w:lvl>
+    <w:lvl w:ilvl="3">
+      <w:start w:val="1"/>
+      <w:numFmt w:val="bullet"/>
+      <w:lvlText w:val="●"/>
+      <w:lvlJc w:val="left"/>
+      <w:pPr>
+        <w:ind w:left="2880" w:hanging="360"/>
+      </w:pPr>
+      <w:rPr>
+        <w:u w:val="none"/>
+      </w:rPr>
+    </w:lvl>
+    <w:lvl w:ilvl="4">
+      <w:start w:val="1"/>
+      <w:numFmt w:val="bullet"/>
+      <w:lvlText w:val="○"/>
+      <w:lvlJc w:val="left"/>
+      <w:pPr>
+        <w:ind w:left="3600" w:hanging="360"/>
+      </w:pPr>
+      <w:rPr>
+        <w:u w:val="none"/>
+      </w:rPr>
+    </w:lvl>
+    <w:lvl w:ilvl="5">
+      <w:start w:val="1"/>
+      <w:numFmt w:val="bullet"/>
+      <w:lvlText w:val="■"/>
+      <w:lvlJc w:val="left"/>
+      <w:pPr>
+        <w:ind w:left="4320" w:hanging="360"/>
+      </w:pPr>
+      <w:rPr>
+        <w:u w:val="none"/>
+      </w:rPr>
+    </w:lvl>
+    <w:lvl w:ilvl="6">
+      <w:start w:val="1"/>
+      <w:numFmt w:val="bullet"/>
+      <w:lvlText w:val="●"/>
+      <w:lvlJc w:val="left"/>
+      <w:pPr>
+        <w:ind w:left="5040" w:hanging="360"/>
+      </w:pPr>
+      <w:rPr>
+        <w:u w:val="none"/>
+      </w:rPr>
+    </w:lvl>
+    <w:lvl w:ilvl="7">
+      <w:start w:val="1"/>
+      <w:numFmt w:val="bullet"/>
+      <w:lvlText w:val="○"/>
+      <w:lvlJc w:val="left"/>
+      <w:pPr>
+        <w:ind w:left="5760" w:hanging="360"/>
+      </w:pPr>
+      <w:rPr>
+        <w:u w:val="none"/>
+      </w:rPr>
+    </w:lvl>
+    <w:lvl w:ilvl="8">
+      <w:start w:val="1"/>
+      <w:numFmt w:val="bullet"/>
+      <w:lvlText w:val="■"/>
+      <w:lvlJc w:val="left"/>
+      <w:pPr>
+        <w:ind w:left="6480" w:hanging="360"/>
+      </w:pPr>
+      <w:rPr>
+        <w:u w:val="none"/>
+      </w:rPr>
+    </w:lvl>
+  </w:abstractNum>
+  <w:abstractNum w:abstractNumId="6">
+    <w:lvl w:ilvl="0">
+      <w:start w:val="1"/>
+      <w:numFmt w:val="bullet"/>
+      <w:lvlText w:val="●"/>
+      <w:lvlJc w:val="left"/>
+      <w:pPr>
+        <w:ind w:left="720" w:hanging="360"/>
+      </w:pPr>
+      <w:rPr>
+        <w:u w:val="none"/>
+      </w:rPr>
+    </w:lvl>
+    <w:lvl w:ilvl="1">
+      <w:start w:val="1"/>
+      <w:numFmt w:val="bullet"/>
+      <w:lvlText w:val="○"/>
+      <w:lvlJc w:val="left"/>
+      <w:pPr>
+        <w:ind w:left="1440" w:hanging="360"/>
+      </w:pPr>
+      <w:rPr>
+        <w:u w:val="none"/>
+      </w:rPr>
+    </w:lvl>
+    <w:lvl w:ilvl="2">
+      <w:start w:val="1"/>
+      <w:numFmt w:val="bullet"/>
+      <w:lvlText w:val="■"/>
+      <w:lvlJc w:val="left"/>
+      <w:pPr>
+        <w:ind w:left="2160" w:hanging="360"/>
+      </w:pPr>
+      <w:rPr>
+        <w:u w:val="none"/>
+      </w:rPr>
+    </w:lvl>
+    <w:lvl w:ilvl="3">
+      <w:start w:val="1"/>
+      <w:numFmt w:val="bullet"/>
+      <w:lvlText w:val="●"/>
+      <w:lvlJc w:val="left"/>
+      <w:pPr>
+        <w:ind w:left="2880" w:hanging="360"/>
+      </w:pPr>
+      <w:rPr>
+        <w:u w:val="none"/>
+      </w:rPr>
+    </w:lvl>
+    <w:lvl w:ilvl="4">
+      <w:start w:val="1"/>
+      <w:numFmt w:val="bullet"/>
+      <w:lvlText w:val="○"/>
+      <w:lvlJc w:val="left"/>
+      <w:pPr>
+        <w:ind w:left="3600" w:hanging="360"/>
+      </w:pPr>
+      <w:rPr>
+        <w:u w:val="none"/>
+      </w:rPr>
+    </w:lvl>
+    <w:lvl w:ilvl="5">
+      <w:start w:val="1"/>
+      <w:numFmt w:val="bullet"/>
+      <w:lvlText w:val="■"/>
+      <w:lvlJc w:val="left"/>
+      <w:pPr>
+        <w:ind w:left="4320" w:hanging="360"/>
+      </w:pPr>
+      <w:rPr>
+        <w:u w:val="none"/>
+      </w:rPr>
+    </w:lvl>
+    <w:lvl w:ilvl="6">
+      <w:start w:val="1"/>
+      <w:numFmt w:val="bullet"/>
+      <w:lvlText w:val="●"/>
+      <w:lvlJc w:val="left"/>
+      <w:pPr>
+        <w:ind w:left="5040" w:hanging="360"/>
+      </w:pPr>
+      <w:rPr>
+        <w:u w:val="none"/>
+      </w:rPr>
+    </w:lvl>
+    <w:lvl w:ilvl="7">
+      <w:start w:val="1"/>
+      <w:numFmt w:val="bullet"/>
+      <w:lvlText w:val="○"/>
+      <w:lvlJc w:val="left"/>
+      <w:pPr>
+        <w:ind w:left="5760" w:hanging="360"/>
+      </w:pPr>
+      <w:rPr>
+        <w:u w:val="none"/>
+      </w:rPr>
+    </w:lvl>
+    <w:lvl w:ilvl="8">
+      <w:start w:val="1"/>
+      <w:numFmt w:val="bullet"/>
+      <w:lvlText w:val="■"/>
+      <w:lvlJc w:val="left"/>
+      <w:pPr>
+        <w:ind w:left="6480" w:hanging="360"/>
+      </w:pPr>
+      <w:rPr>
+        <w:u w:val="none"/>
+      </w:rPr>
+    </w:lvl>
+  </w:abstractNum>
+  <w:abstractNum w:abstractNumId="7">
+    <w:lvl w:ilvl="0">
+      <w:start w:val="1"/>
+      <w:numFmt w:val="bullet"/>
+      <w:lvlText w:val="●"/>
+      <w:lvlJc w:val="left"/>
+      <w:pPr>
+        <w:ind w:left="720" w:hanging="360"/>
+      </w:pPr>
+      <w:rPr>
+        <w:u w:val="none"/>
+      </w:rPr>
+    </w:lvl>
+    <w:lvl w:ilvl="1">
+      <w:start w:val="1"/>
+      <w:numFmt w:val="bullet"/>
+      <w:lvlText w:val="○"/>
+      <w:lvlJc w:val="left"/>
+      <w:pPr>
+        <w:ind w:left="1440" w:hanging="360"/>
+      </w:pPr>
+      <w:rPr>
+        <w:u w:val="none"/>
+      </w:rPr>
+    </w:lvl>
+    <w:lvl w:ilvl="2">
+      <w:start w:val="1"/>
+      <w:numFmt w:val="bullet"/>
+      <w:lvlText w:val="■"/>
+      <w:lvlJc w:val="left"/>
+      <w:pPr>
+        <w:ind w:left="2160" w:hanging="360"/>
+      </w:pPr>
+      <w:rPr>
+        <w:u w:val="none"/>
+      </w:rPr>
+    </w:lvl>
+    <w:lvl w:ilvl="3">
+      <w:start w:val="1"/>
+      <w:numFmt w:val="bullet"/>
+      <w:lvlText w:val="●"/>
+      <w:lvlJc w:val="left"/>
+      <w:pPr>
+        <w:ind w:left="2880" w:hanging="360"/>
+      </w:pPr>
+      <w:rPr>
+        <w:u w:val="none"/>
+      </w:rPr>
+    </w:lvl>
+    <w:lvl w:ilvl="4">
+      <w:start w:val="1"/>
+      <w:numFmt w:val="bullet"/>
+      <w:lvlText w:val="○"/>
+      <w:lvlJc w:val="left"/>
+      <w:pPr>
+        <w:ind w:left="3600" w:hanging="360"/>
+      </w:pPr>
+      <w:rPr>
+        <w:u w:val="none"/>
+      </w:rPr>
+    </w:lvl>
+    <w:lvl w:ilvl="5">
+      <w:start w:val="1"/>
+      <w:numFmt w:val="bullet"/>
+      <w:lvlText w:val="■"/>
+      <w:lvlJc w:val="left"/>
+      <w:pPr>
+        <w:ind w:left="4320" w:hanging="360"/>
+      </w:pPr>
+      <w:rPr>
+        <w:u w:val="none"/>
+      </w:rPr>
+    </w:lvl>
+    <w:lvl w:ilvl="6">
+      <w:start w:val="1"/>
+      <w:numFmt w:val="bullet"/>
+      <w:lvlText w:val="●"/>
+      <w:lvlJc w:val="left"/>
+      <w:pPr>
+        <w:ind w:left="5040" w:hanging="360"/>
+      </w:pPr>
+      <w:rPr>
+        <w:u w:val="none"/>
+      </w:rPr>
+    </w:lvl>
+    <w:lvl w:ilvl="7">
+      <w:start w:val="1"/>
+      <w:numFmt w:val="bullet"/>
+      <w:lvlText w:val="○"/>
+      <w:lvlJc w:val="left"/>
+      <w:pPr>
+        <w:ind w:left="5760" w:hanging="360"/>
+      </w:pPr>
+      <w:rPr>
+        <w:u w:val="none"/>
+      </w:rPr>
+    </w:lvl>
+    <w:lvl w:ilvl="8">
+      <w:start w:val="1"/>
+      <w:numFmt w:val="bullet"/>
+      <w:lvlText w:val="■"/>
+      <w:lvlJc w:val="left"/>
+      <w:pPr>
+        <w:ind w:left="6480" w:hanging="360"/>
+      </w:pPr>
+      <w:rPr>
+        <w:u w:val="none"/>
+      </w:rPr>
+    </w:lvl>
+  </w:abstractNum>
+  <w:abstractNum w:abstractNumId="8">
+    <w:lvl w:ilvl="0">
+      <w:start w:val="1"/>
+      <w:numFmt w:val="bullet"/>
+      <w:lvlText w:val="●"/>
+      <w:lvlJc w:val="left"/>
+      <w:pPr>
+        <w:ind w:left="720" w:hanging="360"/>
+      </w:pPr>
+      <w:rPr>
+        <w:u w:val="none"/>
+      </w:rPr>
+    </w:lvl>
+    <w:lvl w:ilvl="1">
+      <w:start w:val="1"/>
+      <w:numFmt w:val="bullet"/>
+      <w:lvlText w:val="○"/>
+      <w:lvlJc w:val="left"/>
+      <w:pPr>
+        <w:ind w:left="1440" w:hanging="360"/>
+      </w:pPr>
+      <w:rPr>
+        <w:u w:val="none"/>
+      </w:rPr>
+    </w:lvl>
+    <w:lvl w:ilvl="2">
+      <w:start w:val="1"/>
+      <w:numFmt w:val="bullet"/>
+      <w:lvlText w:val="■"/>
+      <w:lvlJc w:val="left"/>
+      <w:pPr>
+        <w:ind w:left="2160" w:hanging="360"/>
+      </w:pPr>
+      <w:rPr>
+        <w:u w:val="none"/>
+      </w:rPr>
+    </w:lvl>
+    <w:lvl w:ilvl="3">
+      <w:start w:val="1"/>
+      <w:numFmt w:val="bullet"/>
+      <w:lvlText w:val="●"/>
+      <w:lvlJc w:val="left"/>
+      <w:pPr>
+        <w:ind w:left="2880" w:hanging="360"/>
+      </w:pPr>
+      <w:rPr>
+        <w:u w:val="none"/>
+      </w:rPr>
+    </w:lvl>
+    <w:lvl w:ilvl="4">
+      <w:start w:val="1"/>
+      <w:numFmt w:val="bullet"/>
+      <w:lvlText w:val="○"/>
+      <w:lvlJc w:val="left"/>
+      <w:pPr>
+        <w:ind w:left="3600" w:hanging="360"/>
+      </w:pPr>
+      <w:rPr>
+        <w:u w:val="none"/>
+      </w:rPr>
+    </w:lvl>
+    <w:lvl w:ilvl="5">
+      <w:start w:val="1"/>
+      <w:numFmt w:val="bullet"/>
+      <w:lvlText w:val="■"/>
+      <w:lvlJc w:val="left"/>
+      <w:pPr>
+        <w:ind w:left="4320" w:hanging="360"/>
+      </w:pPr>
+      <w:rPr>
+        <w:u w:val="none"/>
+      </w:rPr>
+    </w:lvl>
+    <w:lvl w:ilvl="6">
+      <w:start w:val="1"/>
+      <w:numFmt w:val="bullet"/>
+      <w:lvlText w:val="●"/>
+      <w:lvlJc w:val="left"/>
+      <w:pPr>
+        <w:ind w:left="5040" w:hanging="360"/>
+      </w:pPr>
+      <w:rPr>
+        <w:u w:val="none"/>
+      </w:rPr>
+    </w:lvl>
+    <w:lvl w:ilvl="7">
+      <w:start w:val="1"/>
+      <w:numFmt w:val="bullet"/>
+      <w:lvlText w:val="○"/>
+      <w:lvlJc w:val="left"/>
+      <w:pPr>
+        <w:ind w:left="5760" w:hanging="360"/>
+      </w:pPr>
+      <w:rPr>
+        <w:u w:val="none"/>
+      </w:rPr>
+    </w:lvl>
+    <w:lvl w:ilvl="8">
+      <w:start w:val="1"/>
+      <w:numFmt w:val="bullet"/>
+      <w:lvlText w:val="■"/>
+      <w:lvlJc w:val="left"/>
+      <w:pPr>
+        <w:ind w:left="6480" w:hanging="360"/>
+      </w:pPr>
+      <w:rPr>
+        <w:u w:val="none"/>
+      </w:rPr>
+    </w:lvl>
+  </w:abstractNum>
+  <w:abstractNum w:abstractNumId="9">
+    <w:lvl w:ilvl="0">
+      <w:start w:val="1"/>
+      <w:numFmt w:val="bullet"/>
+      <w:lvlText w:val="●"/>
+      <w:lvlJc w:val="left"/>
+      <w:pPr>
+        <w:ind w:left="720" w:hanging="360"/>
+      </w:pPr>
+      <w:rPr>
+        <w:u w:val="none"/>
+      </w:rPr>
+    </w:lvl>
+    <w:lvl w:ilvl="1">
+      <w:start w:val="1"/>
+      <w:numFmt w:val="bullet"/>
+      <w:lvlText w:val="○"/>
+      <w:lvlJc w:val="left"/>
+      <w:pPr>
+        <w:ind w:left="1440" w:hanging="360"/>
+      </w:pPr>
+      <w:rPr>
+        <w:u w:val="none"/>
+      </w:rPr>
+    </w:lvl>
+    <w:lvl w:ilvl="2">
+      <w:start w:val="1"/>
+      <w:numFmt w:val="bullet"/>
+      <w:lvlText w:val="■"/>
+      <w:lvlJc w:val="left"/>
+      <w:pPr>
+        <w:ind w:left="2160" w:hanging="360"/>
+      </w:pPr>
+      <w:rPr>
+        <w:u w:val="none"/>
+      </w:rPr>
+    </w:lvl>
+    <w:lvl w:ilvl="3">
+      <w:start w:val="1"/>
+      <w:numFmt w:val="bullet"/>
+      <w:lvlText w:val="●"/>
+      <w:lvlJc w:val="left"/>
+      <w:pPr>
+        <w:ind w:left="2880" w:hanging="360"/>
+      </w:pPr>
+      <w:rPr>
+        <w:u w:val="none"/>
+      </w:rPr>
+    </w:lvl>
+    <w:lvl w:ilvl="4">
+      <w:start w:val="1"/>
+      <w:numFmt w:val="bullet"/>
+      <w:lvlText w:val="○"/>
+      <w:lvlJc w:val="left"/>
+      <w:pPr>
+        <w:ind w:left="3600" w:hanging="360"/>
+      </w:pPr>
+      <w:rPr>
+        <w:u w:val="none"/>
+      </w:rPr>
+    </w:lvl>
+    <w:lvl w:ilvl="5">
+      <w:start w:val="1"/>
+      <w:numFmt w:val="bullet"/>
+      <w:lvlText w:val="■"/>
+      <w:lvlJc w:val="left"/>
+      <w:pPr>
+        <w:ind w:left="4320" w:hanging="360"/>
+      </w:pPr>
+      <w:rPr>
+        <w:u w:val="none"/>
+      </w:rPr>
+    </w:lvl>
+    <w:lvl w:ilvl="6">
+      <w:start w:val="1"/>
+      <w:numFmt w:val="bullet"/>
+      <w:lvlText w:val="●"/>
+      <w:lvlJc w:val="left"/>
+      <w:pPr>
+        <w:ind w:left="5040" w:hanging="360"/>
+      </w:pPr>
+      <w:rPr>
+        <w:u w:val="none"/>
+      </w:rPr>
+    </w:lvl>
+    <w:lvl w:ilvl="7">
+      <w:start w:val="1"/>
+      <w:numFmt w:val="bullet"/>
+      <w:lvlText w:val="○"/>
+      <w:lvlJc w:val="left"/>
+      <w:pPr>
+        <w:ind w:left="5760" w:hanging="360"/>
+      </w:pPr>
+      <w:rPr>
+        <w:u w:val="none"/>
+      </w:rPr>
+    </w:lvl>
+    <w:lvl w:ilvl="8">
+      <w:start w:val="1"/>
+      <w:numFmt w:val="bullet"/>
+      <w:lvlText w:val="■"/>
+      <w:lvlJc w:val="left"/>
+      <w:pPr>
+        <w:ind w:left="6480" w:hanging="360"/>
+      </w:pPr>
+      <w:rPr>
+        <w:u w:val="none"/>
+      </w:rPr>
+    </w:lvl>
+  </w:abstractNum>
+  <w:abstractNum w:abstractNumId="10">
+    <w:lvl w:ilvl="0">
+      <w:start w:val="1"/>
+      <w:numFmt w:val="bullet"/>
+      <w:lvlText w:val="●"/>
+      <w:lvlJc w:val="left"/>
+      <w:pPr>
+        <w:ind w:left="720" w:hanging="360"/>
+      </w:pPr>
+      <w:rPr>
+        <w:u w:val="none"/>
+      </w:rPr>
+    </w:lvl>
+    <w:lvl w:ilvl="1">
+      <w:start w:val="1"/>
+      <w:numFmt w:val="bullet"/>
+      <w:lvlText w:val="○"/>
+      <w:lvlJc w:val="left"/>
+      <w:pPr>
+        <w:ind w:left="1440" w:hanging="360"/>
+      </w:pPr>
+      <w:rPr>
+        <w:u w:val="none"/>
+      </w:rPr>
+    </w:lvl>
+    <w:lvl w:ilvl="2">
+      <w:start w:val="1"/>
+      <w:numFmt w:val="bullet"/>
+      <w:lvlText w:val="■"/>
+      <w:lvlJc w:val="left"/>
+      <w:pPr>
+        <w:ind w:left="2160" w:hanging="360"/>
+      </w:pPr>
+      <w:rPr>
+        <w:u w:val="none"/>
+      </w:rPr>
+    </w:lvl>
+    <w:lvl w:ilvl="3">
+      <w:start w:val="1"/>
+      <w:numFmt w:val="bullet"/>
+      <w:lvlText w:val="●"/>
+      <w:lvlJc w:val="left"/>
+      <w:pPr>
+        <w:ind w:left="2880" w:hanging="360"/>
+      </w:pPr>
+      <w:rPr>
+        <w:u w:val="none"/>
+      </w:rPr>
+    </w:lvl>
+    <w:lvl w:ilvl="4">
+      <w:start w:val="1"/>
+      <w:numFmt w:val="bullet"/>
+      <w:lvlText w:val="○"/>
+      <w:lvlJc w:val="left"/>
+      <w:pPr>
+        <w:ind w:left="3600" w:hanging="360"/>
+      </w:pPr>
+      <w:rPr>
+        <w:u w:val="none"/>
+      </w:rPr>
+    </w:lvl>
+    <w:lvl w:ilvl="5">
+      <w:start w:val="1"/>
+      <w:numFmt w:val="bullet"/>
+      <w:lvlText w:val="■"/>
+      <w:lvlJc w:val="left"/>
+      <w:pPr>
+        <w:ind w:left="4320" w:hanging="360"/>
+      </w:pPr>
+      <w:rPr>
+        <w:u w:val="none"/>
+      </w:rPr>
+    </w:lvl>
+    <w:lvl w:ilvl="6">
+      <w:start w:val="1"/>
+      <w:numFmt w:val="bullet"/>
+      <w:lvlText w:val="●"/>
+      <w:lvlJc w:val="left"/>
+      <w:pPr>
+        <w:ind w:left="5040" w:hanging="360"/>
+      </w:pPr>
+      <w:rPr>
+        <w:u w:val="none"/>
+      </w:rPr>
+    </w:lvl>
+    <w:lvl w:ilvl="7">
+      <w:start w:val="1"/>
+      <w:numFmt w:val="bullet"/>
+      <w:lvlText w:val="○"/>
+      <w:lvlJc w:val="left"/>
+      <w:pPr>
+        <w:ind w:left="5760" w:hanging="360"/>
+      </w:pPr>
+      <w:rPr>
+        <w:u w:val="none"/>
+      </w:rPr>
+    </w:lvl>
+    <w:lvl w:ilvl="8">
+      <w:start w:val="1"/>
+      <w:numFmt w:val="bullet"/>
+      <w:lvlText w:val="■"/>
+      <w:lvlJc w:val="left"/>
+      <w:pPr>
+        <w:ind w:left="6480" w:hanging="360"/>
+      </w:pPr>
+      <w:rPr>
+        <w:u w:val="none"/>
+      </w:rPr>
+    </w:lvl>
+  </w:abstractNum>
   <w:num w:numId="1">
     <w:abstractNumId w:val="1"/>
   </w:num>
   <w:num w:numId="2">
     <w:abstractNumId w:val="2"/>
+  </w:num>
+  <w:num w:numId="3">
+    <w:abstractNumId w:val="3"/>
+  </w:num>
+  <w:num w:numId="4">
+    <w:abstractNumId w:val="4"/>
+  </w:num>
+  <w:num w:numId="5">
+    <w:abstractNumId w:val="5"/>
+  </w:num>
+  <w:num w:numId="6">
+    <w:abstractNumId w:val="6"/>
+  </w:num>
+  <w:num w:numId="7">
+    <w:abstractNumId w:val="7"/>
+  </w:num>
+  <w:num w:numId="8">
+    <w:abstractNumId w:val="8"/>
+  </w:num>
+  <w:num w:numId="9">
+    <w:abstractNumId w:val="9"/>
+  </w:num>
+  <w:num w:numId="10">
+    <w:abstractNumId w:val="10"/>
   </w:num>
 </w:numbering>
 </file>

</xml_diff>